<commit_message>
Files added and assignments completed
</commit_message>
<xml_diff>
--- a/PSC204a_HW01_2018.docx
+++ b/PSC204a_HW01_2018.docx
@@ -1,6 +1,6 @@
 
 <file path=word/document.xml><?xml version="1.0" encoding="utf-8"?>
-<w:document xmlns:wpc="http://schemas.microsoft.com/office/word/2010/wordprocessingCanvas" xmlns:cx="http://schemas.microsoft.com/office/drawing/2014/chartex" xmlns:cx1="http://schemas.microsoft.com/office/drawing/2015/9/8/chartex" xmlns:cx2="http://schemas.microsoft.com/office/drawing/2015/10/21/chartex" xmlns:cx3="http://schemas.microsoft.com/office/drawing/2016/5/9/chartex" xmlns:cx4="http://schemas.microsoft.com/office/drawing/2016/5/10/chartex" xmlns:cx5="http://schemas.microsoft.com/office/drawing/2016/5/11/chartex" xmlns:cx6="http://schemas.microsoft.com/office/drawing/2016/5/12/chartex" xmlns:cx7="http://schemas.microsoft.com/office/drawing/2016/5/13/chartex" xmlns:cx8="http://schemas.microsoft.com/office/drawing/2016/5/14/chartex" xmlns:mc="http://schemas.openxmlformats.org/markup-compatibility/2006" xmlns:aink="http://schemas.microsoft.com/office/drawing/2016/ink" xmlns:am3d="http://schemas.microsoft.com/office/drawing/2017/model3d" xmlns:o="urn:schemas-microsoft-com:office:office" xmlns:r="http://schemas.openxmlformats.org/officeDocument/2006/relationships" xmlns:m="http://schemas.openxmlformats.org/officeDocument/2006/math" xmlns:v="urn:schemas-microsoft-com:vml" xmlns:wp14="http://schemas.microsoft.com/office/word/2010/wordprocessingDrawing" xmlns:wp="http://schemas.openxmlformats.org/drawingml/2006/wordprocessingDrawing" xmlns:w10="urn:schemas-microsoft-com:office:word" xmlns:w="http://schemas.openxmlformats.org/wordprocessingml/2006/main" xmlns:w14="http://schemas.microsoft.com/office/word/2010/wordml" xmlns:w15="http://schemas.microsoft.com/office/word/2012/wordml" xmlns:w16cid="http://schemas.microsoft.com/office/word/2016/wordml/cid" xmlns:w16se="http://schemas.microsoft.com/office/word/2015/wordml/symex" xmlns:wpg="http://schemas.microsoft.com/office/word/2010/wordprocessingGroup" xmlns:wpi="http://schemas.microsoft.com/office/word/2010/wordprocessingInk" xmlns:wne="http://schemas.microsoft.com/office/word/2006/wordml" xmlns:wps="http://schemas.microsoft.com/office/word/2010/wordprocessingShape" mc:Ignorable="w14 w15 w16se w16cid wp14">
+<w:document xmlns:wpc="http://schemas.microsoft.com/office/word/2010/wordprocessingCanvas" xmlns:mo="http://schemas.microsoft.com/office/mac/office/2008/main" xmlns:mc="http://schemas.openxmlformats.org/markup-compatibility/2006" xmlns:mv="urn:schemas-microsoft-com:mac:vml" xmlns:o="urn:schemas-microsoft-com:office:office" xmlns:r="http://schemas.openxmlformats.org/officeDocument/2006/relationships" xmlns:m="http://schemas.openxmlformats.org/officeDocument/2006/math" xmlns:v="urn:schemas-microsoft-com:vml" xmlns:wp14="http://schemas.microsoft.com/office/word/2010/wordprocessingDrawing" xmlns:wp="http://schemas.openxmlformats.org/drawingml/2006/wordprocessingDrawing" xmlns:w10="urn:schemas-microsoft-com:office:word" xmlns:w="http://schemas.openxmlformats.org/wordprocessingml/2006/main" xmlns:w14="http://schemas.microsoft.com/office/word/2010/wordml" xmlns:wpg="http://schemas.microsoft.com/office/word/2010/wordprocessingGroup" xmlns:wpi="http://schemas.microsoft.com/office/word/2010/wordprocessingInk" xmlns:wne="http://schemas.microsoft.com/office/word/2006/wordml" xmlns:wps="http://schemas.microsoft.com/office/word/2010/wordprocessingShape" mc:Ignorable="w14 wp14">
   <w:body>
     <w:p>
       <w:pPr>
@@ -15,19 +15,39 @@
           <w:b/>
         </w:rPr>
       </w:pPr>
+      <w:proofErr w:type="spellStart"/>
+      <w:r>
+        <w:rPr>
+          <w:b/>
+        </w:rPr>
+        <w:t>Name</w:t>
+      </w:r>
       <w:proofErr w:type="gramStart"/>
       <w:r>
         <w:rPr>
           <w:b/>
         </w:rPr>
-        <w:t>Name:_</w:t>
+        <w:t>:_</w:t>
       </w:r>
       <w:proofErr w:type="gramEnd"/>
       <w:r>
         <w:rPr>
           <w:b/>
         </w:rPr>
-        <w:t>____________________________</w:t>
+        <w:t>Sydney</w:t>
+      </w:r>
+      <w:proofErr w:type="spellEnd"/>
+      <w:r>
+        <w:rPr>
+          <w:b/>
+        </w:rPr>
+        <w:t xml:space="preserve"> Wood____</w:t>
+      </w:r>
+      <w:r>
+        <w:rPr>
+          <w:b/>
+        </w:rPr>
+        <w:t>___________________</w:t>
       </w:r>
     </w:p>
     <w:p>
@@ -385,12 +405,6 @@
       </w:pPr>
     </w:p>
     <w:p>
-      <w:pPr>
-        <w:rPr>
-          <w:bCs/>
-          <w:szCs w:val="28"/>
-        </w:rPr>
-      </w:pPr>
       <w:r>
         <w:rPr>
           <w:bCs/>
@@ -398,11 +412,94 @@
         </w:rPr>
         <w:t>Code/Syntax:</w:t>
       </w:r>
+      <w:r>
+        <w:t xml:space="preserve"> </w:t>
+      </w:r>
+    </w:p>
+    <w:p>
+      <w:pPr>
+        <w:rPr>
+          <w:bCs/>
+          <w:szCs w:val="28"/>
+        </w:rPr>
+      </w:pPr>
+      <w:proofErr w:type="spellStart"/>
+      <w:proofErr w:type="gramStart"/>
+      <w:r>
+        <w:rPr>
+          <w:bCs/>
+          <w:szCs w:val="28"/>
+        </w:rPr>
+        <w:t>nrow</w:t>
+      </w:r>
+      <w:proofErr w:type="spellEnd"/>
+      <w:proofErr w:type="gramEnd"/>
+      <w:r>
+        <w:rPr>
+          <w:bCs/>
+          <w:szCs w:val="28"/>
+        </w:rPr>
+        <w:t>(hw01data)</w:t>
+      </w:r>
+    </w:p>
+    <w:p>
+      <w:pPr>
+        <w:rPr>
+          <w:bCs/>
+          <w:szCs w:val="28"/>
+        </w:rPr>
+      </w:pPr>
+      <w:proofErr w:type="spellStart"/>
+      <w:proofErr w:type="gramStart"/>
+      <w:r>
+        <w:rPr>
+          <w:bCs/>
+          <w:szCs w:val="28"/>
+        </w:rPr>
+        <w:t>ncol</w:t>
+      </w:r>
+      <w:proofErr w:type="spellEnd"/>
+      <w:proofErr w:type="gramEnd"/>
+      <w:r>
+        <w:rPr>
+          <w:bCs/>
+          <w:szCs w:val="28"/>
+        </w:rPr>
+        <w:t>(hw01data)</w:t>
+      </w:r>
+      <w:r>
+        <w:rPr>
+          <w:bCs/>
+          <w:szCs w:val="28"/>
+        </w:rPr>
+        <w:t xml:space="preserve"> </w:t>
+      </w:r>
+      <w:r>
+        <w:rPr>
+          <w:bCs/>
+          <w:szCs w:val="28"/>
+        </w:rPr>
+        <w:tab/>
+        <w:t>OR dim(hw01data)</w:t>
+      </w:r>
     </w:p>
     <w:p/>
     <w:p>
       <w:r>
         <w:t>Answer:</w:t>
+      </w:r>
+      <w:r>
+        <w:t xml:space="preserve"> </w:t>
+      </w:r>
+    </w:p>
+    <w:p>
+      <w:proofErr w:type="gramStart"/>
+      <w:r>
+        <w:t>rows</w:t>
+      </w:r>
+      <w:proofErr w:type="gramEnd"/>
+      <w:r>
+        <w:t>- 233, columns- 5</w:t>
       </w:r>
     </w:p>
     <w:p/>
@@ -465,11 +562,140 @@
         </w:rPr>
         <w:t>Code/Syntax:</w:t>
       </w:r>
+      <w:r>
+        <w:rPr>
+          <w:bCs/>
+          <w:szCs w:val="28"/>
+        </w:rPr>
+        <w:t xml:space="preserve"> </w:t>
+      </w:r>
+    </w:p>
+    <w:p>
+      <w:pPr>
+        <w:rPr>
+          <w:bCs/>
+          <w:szCs w:val="28"/>
+        </w:rPr>
+      </w:pPr>
+      <w:proofErr w:type="spellStart"/>
+      <w:proofErr w:type="gramStart"/>
+      <w:r>
+        <w:rPr>
+          <w:bCs/>
+          <w:szCs w:val="28"/>
+        </w:rPr>
+        <w:t>sapply</w:t>
+      </w:r>
+      <w:proofErr w:type="spellEnd"/>
+      <w:proofErr w:type="gramEnd"/>
+      <w:r>
+        <w:rPr>
+          <w:bCs/>
+          <w:szCs w:val="28"/>
+        </w:rPr>
+        <w:t>(hw01data, class)</w:t>
+      </w:r>
     </w:p>
     <w:p/>
     <w:p>
       <w:r>
         <w:t>Answer:</w:t>
+      </w:r>
+      <w:r>
+        <w:t xml:space="preserve"> </w:t>
+      </w:r>
+    </w:p>
+    <w:p>
+      <w:proofErr w:type="spellStart"/>
+      <w:proofErr w:type="gramStart"/>
+      <w:r>
+        <w:t>biosex</w:t>
+      </w:r>
+      <w:proofErr w:type="spellEnd"/>
+      <w:proofErr w:type="gramEnd"/>
+      <w:r>
+        <w:t xml:space="preserve">  </w:t>
+      </w:r>
+      <w:r>
+        <w:t xml:space="preserve"> </w:t>
+      </w:r>
+      <w:r>
+        <w:t xml:space="preserve">    </w:t>
+      </w:r>
+      <w:r>
+        <w:t xml:space="preserve"> </w:t>
+      </w:r>
+      <w:proofErr w:type="spellStart"/>
+      <w:r>
+        <w:t>height_in</w:t>
+      </w:r>
+      <w:proofErr w:type="spellEnd"/>
+      <w:r>
+        <w:t xml:space="preserve"> </w:t>
+      </w:r>
+      <w:r>
+        <w:t xml:space="preserve">     </w:t>
+      </w:r>
+      <w:proofErr w:type="spellStart"/>
+      <w:r>
+        <w:t>weight_lbs</w:t>
+      </w:r>
+      <w:proofErr w:type="spellEnd"/>
+      <w:r>
+        <w:t xml:space="preserve">     </w:t>
+      </w:r>
+      <w:proofErr w:type="spellStart"/>
+      <w:r>
+        <w:t>age_yr</w:t>
+      </w:r>
+      <w:proofErr w:type="spellEnd"/>
+      <w:r>
+        <w:t xml:space="preserve">   </w:t>
+      </w:r>
+      <w:r>
+        <w:t xml:space="preserve">    </w:t>
+      </w:r>
+      <w:proofErr w:type="spellStart"/>
+      <w:r>
+        <w:t>ed_cmplt</w:t>
+      </w:r>
+      <w:proofErr w:type="spellEnd"/>
+      <w:r>
+        <w:t xml:space="preserve"> </w:t>
+      </w:r>
+    </w:p>
+    <w:p>
+      <w:r>
+        <w:t xml:space="preserve">  </w:t>
+      </w:r>
+      <w:r>
+        <w:t>"</w:t>
+      </w:r>
+      <w:proofErr w:type="gramStart"/>
+      <w:r>
+        <w:t>factor</w:t>
+      </w:r>
+      <w:proofErr w:type="gramEnd"/>
+      <w:r>
+        <w:t xml:space="preserve">" </w:t>
+      </w:r>
+      <w:r>
+        <w:t xml:space="preserve">   </w:t>
+      </w:r>
+      <w:r>
+        <w:t xml:space="preserve"> "numeric" </w:t>
+      </w:r>
+      <w:r>
+        <w:t xml:space="preserve">   </w:t>
+      </w:r>
+      <w:r>
+        <w:t xml:space="preserve"> "numeric"  </w:t>
+      </w:r>
+      <w:r>
+        <w:t xml:space="preserve">   </w:t>
+      </w:r>
+      <w:r>
+        <w:t>"numeric"   "factor"</w:t>
       </w:r>
     </w:p>
     <w:p/>
@@ -518,11 +744,58 @@
         </w:rPr>
         <w:t>Code/Syntax:</w:t>
       </w:r>
+      <w:r>
+        <w:rPr>
+          <w:bCs/>
+          <w:szCs w:val="28"/>
+        </w:rPr>
+        <w:t xml:space="preserve"> </w:t>
+      </w:r>
+    </w:p>
+    <w:p>
+      <w:pPr>
+        <w:rPr>
+          <w:bCs/>
+          <w:szCs w:val="28"/>
+        </w:rPr>
+      </w:pPr>
+      <w:proofErr w:type="gramStart"/>
+      <w:r>
+        <w:rPr>
+          <w:bCs/>
+          <w:szCs w:val="28"/>
+        </w:rPr>
+        <w:t>table</w:t>
+      </w:r>
+      <w:proofErr w:type="gramEnd"/>
+      <w:r>
+        <w:rPr>
+          <w:bCs/>
+          <w:szCs w:val="28"/>
+        </w:rPr>
+        <w:t>(hw01data$biosex)</w:t>
+      </w:r>
     </w:p>
     <w:p/>
     <w:p>
       <w:r>
         <w:t>Answer:</w:t>
+      </w:r>
+      <w:r>
+        <w:t xml:space="preserve"> </w:t>
+      </w:r>
+    </w:p>
+    <w:p>
+      <w:r>
+        <w:t xml:space="preserve">FEMALE     MALE </w:t>
+      </w:r>
+    </w:p>
+    <w:p>
+      <w:r>
+        <w:t xml:space="preserve">         </w:t>
+      </w:r>
+      <w:r>
+        <w:t xml:space="preserve"> 119        114</w:t>
       </w:r>
     </w:p>
     <w:p/>
@@ -578,11 +851,66 @@
         </w:rPr>
         <w:t>Code/Syntax:</w:t>
       </w:r>
+      <w:r>
+        <w:rPr>
+          <w:bCs/>
+          <w:szCs w:val="28"/>
+        </w:rPr>
+        <w:t xml:space="preserve"> </w:t>
+      </w:r>
+    </w:p>
+    <w:p>
+      <w:pPr>
+        <w:rPr>
+          <w:bCs/>
+          <w:szCs w:val="28"/>
+        </w:rPr>
+      </w:pPr>
+      <w:proofErr w:type="gramStart"/>
+      <w:r>
+        <w:rPr>
+          <w:bCs/>
+          <w:szCs w:val="28"/>
+        </w:rPr>
+        <w:t>table</w:t>
+      </w:r>
+      <w:proofErr w:type="gramEnd"/>
+      <w:r>
+        <w:rPr>
+          <w:bCs/>
+          <w:szCs w:val="28"/>
+        </w:rPr>
+        <w:t>(hw01data$ed_complt)</w:t>
+      </w:r>
     </w:p>
     <w:p/>
     <w:p>
       <w:r>
         <w:t>Answer:</w:t>
+      </w:r>
+      <w:r>
+        <w:t xml:space="preserve"> </w:t>
+      </w:r>
+    </w:p>
+    <w:p>
+      <w:r>
+        <w:t xml:space="preserve">College2YR       College4YR         HS         MA        PhD </w:t>
+      </w:r>
+    </w:p>
+    <w:p>
+      <w:r>
+        <w:t xml:space="preserve">           </w:t>
+      </w:r>
+      <w:r>
+        <w:t xml:space="preserve">51                 </w:t>
+      </w:r>
+      <w:proofErr w:type="spellStart"/>
+      <w:r>
+        <w:t>51</w:t>
+      </w:r>
+      <w:proofErr w:type="spellEnd"/>
+      <w:r>
+        <w:t xml:space="preserve">                      39         55             37</w:t>
       </w:r>
     </w:p>
     <w:p/>
@@ -638,11 +966,162 @@
         </w:rPr>
         <w:t>Code/Syntax:</w:t>
       </w:r>
+      <w:r>
+        <w:rPr>
+          <w:bCs/>
+          <w:szCs w:val="28"/>
+        </w:rPr>
+        <w:t xml:space="preserve"> </w:t>
+      </w:r>
+    </w:p>
+    <w:p>
+      <w:pPr>
+        <w:rPr>
+          <w:bCs/>
+          <w:szCs w:val="28"/>
+        </w:rPr>
+      </w:pPr>
+      <w:proofErr w:type="spellStart"/>
+      <w:proofErr w:type="gramStart"/>
+      <w:r>
+        <w:rPr>
+          <w:bCs/>
+          <w:szCs w:val="28"/>
+        </w:rPr>
+        <w:t>rtallmales</w:t>
+      </w:r>
+      <w:proofErr w:type="spellEnd"/>
+      <w:proofErr w:type="gramEnd"/>
+      <w:r>
+        <w:rPr>
+          <w:bCs/>
+          <w:szCs w:val="28"/>
+        </w:rPr>
+        <w:t xml:space="preserve"> &lt;- w</w:t>
+      </w:r>
+      <w:r>
+        <w:rPr>
+          <w:bCs/>
+          <w:szCs w:val="28"/>
+        </w:rPr>
+        <w:t>hich(hw01data$biosex == “MALE</w:t>
+      </w:r>
+      <w:r>
+        <w:rPr>
+          <w:bCs/>
+          <w:szCs w:val="28"/>
+        </w:rPr>
+        <w:t>” &amp; hw01data$height_in &gt; 72)</w:t>
+      </w:r>
+    </w:p>
+    <w:p>
+      <w:pPr>
+        <w:rPr>
+          <w:bCs/>
+          <w:szCs w:val="28"/>
+        </w:rPr>
+      </w:pPr>
+      <w:proofErr w:type="spellStart"/>
+      <w:proofErr w:type="gramStart"/>
+      <w:r>
+        <w:rPr>
+          <w:bCs/>
+          <w:szCs w:val="28"/>
+        </w:rPr>
+        <w:t>rtallmales</w:t>
+      </w:r>
+      <w:proofErr w:type="spellEnd"/>
+      <w:proofErr w:type="gramEnd"/>
+    </w:p>
+    <w:p>
+      <w:pPr>
+        <w:rPr>
+          <w:bCs/>
+          <w:szCs w:val="28"/>
+        </w:rPr>
+      </w:pPr>
+      <w:proofErr w:type="gramStart"/>
+      <w:r>
+        <w:rPr>
+          <w:bCs/>
+          <w:szCs w:val="28"/>
+        </w:rPr>
+        <w:t>length</w:t>
+      </w:r>
+      <w:proofErr w:type="gramEnd"/>
+      <w:r>
+        <w:rPr>
+          <w:bCs/>
+          <w:szCs w:val="28"/>
+        </w:rPr>
+        <w:t>(</w:t>
+      </w:r>
+      <w:proofErr w:type="spellStart"/>
+      <w:r>
+        <w:rPr>
+          <w:bCs/>
+          <w:szCs w:val="28"/>
+        </w:rPr>
+        <w:t>rtallmales</w:t>
+      </w:r>
+      <w:proofErr w:type="spellEnd"/>
+      <w:r>
+        <w:rPr>
+          <w:bCs/>
+          <w:szCs w:val="28"/>
+        </w:rPr>
+        <w:t>)</w:t>
+      </w:r>
     </w:p>
     <w:p/>
     <w:p>
       <w:r>
         <w:t>Answer:</w:t>
+      </w:r>
+      <w:r>
+        <w:t xml:space="preserve"> </w:t>
+      </w:r>
+    </w:p>
+    <w:p>
+      <w:r>
+        <w:t>Row #</w:t>
+      </w:r>
+      <w:r>
+        <w:t>s</w:t>
+      </w:r>
+    </w:p>
+    <w:p>
+      <w:r>
+        <w:t>[1</w:t>
+      </w:r>
+      <w:proofErr w:type="gramStart"/>
+      <w:r>
+        <w:t>]   1</w:t>
+      </w:r>
+      <w:proofErr w:type="gramEnd"/>
+      <w:r>
+        <w:t xml:space="preserve">  72 152 203 216 222</w:t>
+      </w:r>
+    </w:p>
+    <w:p>
+      <w:r>
+        <w:t xml:space="preserve"># </w:t>
+      </w:r>
+      <w:proofErr w:type="gramStart"/>
+      <w:r>
+        <w:t>of</w:t>
+      </w:r>
+      <w:proofErr w:type="gramEnd"/>
+      <w:r>
+        <w:t xml:space="preserve"> Rows</w:t>
+      </w:r>
+    </w:p>
+    <w:p>
+      <w:r>
+        <w:t xml:space="preserve"> </w:t>
+      </w:r>
+      <w:r>
+        <w:t>[1] 6</w:t>
       </w:r>
     </w:p>
     <w:p/>
@@ -697,14 +1176,6 @@
           <w:szCs w:val="28"/>
         </w:rPr>
       </w:pPr>
-    </w:p>
-    <w:p>
-      <w:pPr>
-        <w:rPr>
-          <w:bCs/>
-          <w:szCs w:val="28"/>
-        </w:rPr>
-      </w:pPr>
       <w:r>
         <w:rPr>
           <w:bCs/>
@@ -778,10 +1249,313 @@
         <w:t>Code/Syntax:</w:t>
       </w:r>
     </w:p>
+    <w:p>
+      <w:pPr>
+        <w:pStyle w:val="ListParagraph"/>
+        <w:numPr>
+          <w:ilvl w:val="0"/>
+          <w:numId w:val="3"/>
+        </w:numPr>
+        <w:rPr>
+          <w:bCs/>
+          <w:szCs w:val="28"/>
+        </w:rPr>
+      </w:pPr>
+      <w:proofErr w:type="gramStart"/>
+      <w:r>
+        <w:rPr>
+          <w:bCs/>
+          <w:szCs w:val="28"/>
+        </w:rPr>
+        <w:t>by</w:t>
+      </w:r>
+      <w:proofErr w:type="gramEnd"/>
+      <w:r>
+        <w:rPr>
+          <w:bCs/>
+          <w:szCs w:val="28"/>
+        </w:rPr>
+        <w:t>(hw01data$age_yr, hw01data$ed_cmplt, mean) OR aggregate(</w:t>
+      </w:r>
+      <w:proofErr w:type="spellStart"/>
+      <w:r>
+        <w:rPr>
+          <w:bCs/>
+          <w:szCs w:val="28"/>
+        </w:rPr>
+        <w:t>age_yr~e</w:t>
+      </w:r>
+      <w:r>
+        <w:rPr>
+          <w:bCs/>
+          <w:szCs w:val="28"/>
+        </w:rPr>
+        <w:t>d_cmplt</w:t>
+      </w:r>
+      <w:proofErr w:type="spellEnd"/>
+      <w:r>
+        <w:rPr>
+          <w:bCs/>
+          <w:szCs w:val="28"/>
+        </w:rPr>
+        <w:t>, data = hw01data, mean)</w:t>
+      </w:r>
+    </w:p>
+    <w:p>
+      <w:pPr>
+        <w:pStyle w:val="ListParagraph"/>
+        <w:numPr>
+          <w:ilvl w:val="0"/>
+          <w:numId w:val="3"/>
+        </w:numPr>
+        <w:rPr>
+          <w:bCs/>
+          <w:szCs w:val="28"/>
+        </w:rPr>
+      </w:pPr>
+      <w:proofErr w:type="gramStart"/>
+      <w:r>
+        <w:rPr>
+          <w:bCs/>
+          <w:szCs w:val="28"/>
+        </w:rPr>
+        <w:t>aggregate</w:t>
+      </w:r>
+      <w:proofErr w:type="gramEnd"/>
+      <w:r>
+        <w:rPr>
+          <w:bCs/>
+          <w:szCs w:val="28"/>
+        </w:rPr>
+        <w:t>(</w:t>
+      </w:r>
+      <w:proofErr w:type="spellStart"/>
+      <w:r>
+        <w:rPr>
+          <w:bCs/>
+          <w:szCs w:val="28"/>
+        </w:rPr>
+        <w:t>age_yr~ed_cmplt</w:t>
+      </w:r>
+      <w:proofErr w:type="spellEnd"/>
+      <w:r>
+        <w:rPr>
+          <w:bCs/>
+          <w:szCs w:val="28"/>
+        </w:rPr>
+        <w:t>*</w:t>
+      </w:r>
+      <w:proofErr w:type="spellStart"/>
+      <w:r>
+        <w:rPr>
+          <w:bCs/>
+          <w:szCs w:val="28"/>
+        </w:rPr>
+        <w:t>biosex</w:t>
+      </w:r>
+      <w:proofErr w:type="spellEnd"/>
+      <w:r>
+        <w:rPr>
+          <w:bCs/>
+          <w:szCs w:val="28"/>
+        </w:rPr>
+        <w:t>, data = hw01data, mean)</w:t>
+      </w:r>
+      <w:r>
+        <w:rPr>
+          <w:bCs/>
+          <w:szCs w:val="28"/>
+        </w:rPr>
+        <w:t xml:space="preserve"> /can also use by() but I prefer aggregate()</w:t>
+      </w:r>
+    </w:p>
     <w:p/>
     <w:p>
       <w:r>
         <w:t>Answer:</w:t>
+      </w:r>
+    </w:p>
+    <w:p>
+      <w:proofErr w:type="gramStart"/>
+      <w:r>
+        <w:t>a)  only</w:t>
+      </w:r>
+      <w:proofErr w:type="gramEnd"/>
+      <w:r>
+        <w:t xml:space="preserve"> showing a</w:t>
+      </w:r>
+      <w:r>
+        <w:t>ggregate</w:t>
+      </w:r>
+      <w:r>
+        <w:t>()</w:t>
+      </w:r>
+      <w:r>
+        <w:t xml:space="preserve"> output</w:t>
+      </w:r>
+    </w:p>
+    <w:p>
+      <w:r>
+        <w:t xml:space="preserve">      </w:t>
+      </w:r>
+      <w:proofErr w:type="spellStart"/>
+      <w:proofErr w:type="gramStart"/>
+      <w:r>
+        <w:t>ed</w:t>
+      </w:r>
+      <w:proofErr w:type="gramEnd"/>
+      <w:r>
+        <w:t>_cmplt</w:t>
+      </w:r>
+      <w:proofErr w:type="spellEnd"/>
+      <w:r>
+        <w:t xml:space="preserve">       </w:t>
+      </w:r>
+      <w:proofErr w:type="spellStart"/>
+      <w:r>
+        <w:t>age_yr</w:t>
+      </w:r>
+      <w:proofErr w:type="spellEnd"/>
+    </w:p>
+    <w:p>
+      <w:r>
+        <w:t>1 College2YR     20.01176</w:t>
+      </w:r>
+    </w:p>
+    <w:p>
+      <w:r>
+        <w:t>2 College4YR     23.14118</w:t>
+      </w:r>
+    </w:p>
+    <w:p>
+      <w:r>
+        <w:t>3         HS            24.80256</w:t>
+      </w:r>
+    </w:p>
+    <w:p>
+      <w:r>
+        <w:t>4         MA           25.10182</w:t>
+      </w:r>
+    </w:p>
+    <w:p>
+      <w:r>
+        <w:t>5        PhD           29.83784</w:t>
+      </w:r>
+    </w:p>
+    <w:p/>
+    <w:p>
+      <w:r>
+        <w:t xml:space="preserve">b) </w:t>
+      </w:r>
+      <w:proofErr w:type="gramStart"/>
+      <w:r>
+        <w:t>only</w:t>
+      </w:r>
+      <w:proofErr w:type="gramEnd"/>
+      <w:r>
+        <w:t xml:space="preserve"> showing aggregate() output</w:t>
+      </w:r>
+    </w:p>
+    <w:p>
+      <w:r>
+        <w:t xml:space="preserve">     </w:t>
+      </w:r>
+      <w:proofErr w:type="spellStart"/>
+      <w:proofErr w:type="gramStart"/>
+      <w:r>
+        <w:t>ed</w:t>
+      </w:r>
+      <w:proofErr w:type="gramEnd"/>
+      <w:r>
+        <w:t>_cmplt</w:t>
+      </w:r>
+      <w:proofErr w:type="spellEnd"/>
+      <w:r>
+        <w:t xml:space="preserve">         </w:t>
+      </w:r>
+      <w:proofErr w:type="spellStart"/>
+      <w:r>
+        <w:t>biosex</w:t>
+      </w:r>
+      <w:proofErr w:type="spellEnd"/>
+      <w:r>
+        <w:t xml:space="preserve">             </w:t>
+      </w:r>
+      <w:proofErr w:type="spellStart"/>
+      <w:r>
+        <w:t>age_yr</w:t>
+      </w:r>
+      <w:proofErr w:type="spellEnd"/>
+    </w:p>
+    <w:p>
+      <w:proofErr w:type="gramStart"/>
+      <w:r>
+        <w:t>1  College2YR</w:t>
+      </w:r>
+      <w:proofErr w:type="gramEnd"/>
+      <w:r>
+        <w:t xml:space="preserve">     FEMALE      19.97895</w:t>
+      </w:r>
+    </w:p>
+    <w:p>
+      <w:proofErr w:type="gramStart"/>
+      <w:r>
+        <w:t>2  College4YR</w:t>
+      </w:r>
+      <w:proofErr w:type="gramEnd"/>
+      <w:r>
+        <w:t xml:space="preserve">     FEMALE      23.08378</w:t>
+      </w:r>
+    </w:p>
+    <w:p>
+      <w:r>
+        <w:t>3          HS           FEMALE       25.63333</w:t>
+      </w:r>
+    </w:p>
+    <w:p>
+      <w:r>
+        <w:t>4          MA          FEMALE       25.06486</w:t>
+      </w:r>
+    </w:p>
+    <w:p>
+      <w:r>
+        <w:t>5         PhD          FEMALE       30.01765</w:t>
+      </w:r>
+    </w:p>
+    <w:p>
+      <w:proofErr w:type="gramStart"/>
+      <w:r>
+        <w:t>6  College2YR</w:t>
+      </w:r>
+      <w:proofErr w:type="gramEnd"/>
+      <w:r>
+        <w:t xml:space="preserve">      MALE          20.03125</w:t>
+      </w:r>
+    </w:p>
+    <w:p>
+      <w:proofErr w:type="gramStart"/>
+      <w:r>
+        <w:t>7  College4YR</w:t>
+      </w:r>
+      <w:proofErr w:type="gramEnd"/>
+      <w:r>
+        <w:t xml:space="preserve">      MALE          23.29286</w:t>
+      </w:r>
+    </w:p>
+    <w:p>
+      <w:r>
+        <w:t>8          HS             MALE          24.55333</w:t>
+      </w:r>
+    </w:p>
+    <w:p>
+      <w:r>
+        <w:t>9          MA            MALE          25.17778</w:t>
+      </w:r>
+    </w:p>
+    <w:p>
+      <w:r>
+        <w:lastRenderedPageBreak/>
+        <w:t>10        PhD         MALE            29.68500</w:t>
       </w:r>
     </w:p>
     <w:p/>
@@ -830,6 +1604,9 @@
       </w:r>
       <m:oMath>
         <m:r>
+          <m:rPr>
+            <m:sty m:val="p"/>
+          </m:rPr>
           <w:rPr>
             <w:rFonts w:ascii="Cambria Math" w:hAnsi="Cambria Math"/>
             <w:szCs w:val="28"/>
@@ -965,8 +1742,6 @@
           <w:szCs w:val="28"/>
         </w:rPr>
       </w:pPr>
-      <w:bookmarkStart w:id="0" w:name="_GoBack"/>
-      <w:bookmarkEnd w:id="0"/>
     </w:p>
     <w:p>
       <w:pPr>
@@ -1109,7 +1884,7 @@
         </w:rPr>
         <w:t>The Centers for Disease Control (</w:t>
       </w:r>
-      <w:hyperlink r:id="rId7" w:history="1">
+      <w:hyperlink r:id="rId8" w:history="1">
         <w:r>
           <w:rPr>
             <w:rStyle w:val="Hyperlink"/>
@@ -1426,19 +2201,686 @@
         <w:t>Code/Syntax:</w:t>
       </w:r>
     </w:p>
+    <w:p>
+      <w:pPr>
+        <w:pStyle w:val="ListParagraph"/>
+        <w:numPr>
+          <w:ilvl w:val="0"/>
+          <w:numId w:val="4"/>
+        </w:numPr>
+        <w:rPr>
+          <w:bCs/>
+          <w:szCs w:val="28"/>
+        </w:rPr>
+      </w:pPr>
+      <w:proofErr w:type="gramStart"/>
+      <w:r>
+        <w:rPr>
+          <w:bCs/>
+          <w:szCs w:val="28"/>
+        </w:rPr>
+        <w:t>hw01data</w:t>
+      </w:r>
+      <w:proofErr w:type="gramEnd"/>
+      <w:r>
+        <w:rPr>
+          <w:bCs/>
+          <w:szCs w:val="28"/>
+        </w:rPr>
+        <w:t>$bmi &lt;- (hw01data$weight_lbs/(hw01data$height_in^2)) * 703</w:t>
+      </w:r>
+    </w:p>
+    <w:p>
+      <w:pPr>
+        <w:pStyle w:val="ListParagraph"/>
+        <w:numPr>
+          <w:ilvl w:val="0"/>
+          <w:numId w:val="4"/>
+        </w:numPr>
+        <w:rPr>
+          <w:bCs/>
+          <w:szCs w:val="28"/>
+        </w:rPr>
+      </w:pPr>
+      <w:proofErr w:type="gramStart"/>
+      <w:r>
+        <w:rPr>
+          <w:bCs/>
+          <w:szCs w:val="28"/>
+        </w:rPr>
+        <w:t>aggregate</w:t>
+      </w:r>
+      <w:proofErr w:type="gramEnd"/>
+      <w:r>
+        <w:rPr>
+          <w:bCs/>
+          <w:szCs w:val="28"/>
+        </w:rPr>
+        <w:t>(</w:t>
+      </w:r>
+      <w:proofErr w:type="spellStart"/>
+      <w:r>
+        <w:rPr>
+          <w:bCs/>
+          <w:szCs w:val="28"/>
+        </w:rPr>
+        <w:t>bmi~biosex</w:t>
+      </w:r>
+      <w:proofErr w:type="spellEnd"/>
+      <w:r>
+        <w:rPr>
+          <w:bCs/>
+          <w:szCs w:val="28"/>
+        </w:rPr>
+        <w:t>, data = hw01data, mean)</w:t>
+      </w:r>
+    </w:p>
+    <w:p>
+      <w:pPr>
+        <w:pStyle w:val="ListParagraph"/>
+        <w:numPr>
+          <w:ilvl w:val="0"/>
+          <w:numId w:val="4"/>
+        </w:numPr>
+        <w:rPr>
+          <w:bCs/>
+          <w:szCs w:val="28"/>
+        </w:rPr>
+      </w:pPr>
+      <w:proofErr w:type="gramStart"/>
+      <w:r>
+        <w:rPr>
+          <w:bCs/>
+          <w:szCs w:val="28"/>
+        </w:rPr>
+        <w:t>hw01data</w:t>
+      </w:r>
+      <w:proofErr w:type="gramEnd"/>
+      <w:r>
+        <w:rPr>
+          <w:bCs/>
+          <w:szCs w:val="28"/>
+        </w:rPr>
+        <w:t>$class[hw01data$bmi &lt;= 18.5] &lt;- "Underweight"</w:t>
+      </w:r>
+    </w:p>
+    <w:p>
+      <w:pPr>
+        <w:pStyle w:val="ListParagraph"/>
+        <w:rPr>
+          <w:bCs/>
+          <w:szCs w:val="28"/>
+        </w:rPr>
+      </w:pPr>
+      <w:proofErr w:type="gramStart"/>
+      <w:r>
+        <w:rPr>
+          <w:bCs/>
+          <w:szCs w:val="28"/>
+        </w:rPr>
+        <w:t>hw01data</w:t>
+      </w:r>
+      <w:proofErr w:type="gramEnd"/>
+      <w:r>
+        <w:rPr>
+          <w:bCs/>
+          <w:szCs w:val="28"/>
+        </w:rPr>
+        <w:t>$class[hw01data$bmi &gt; 18.5 &amp; hw01data$bmi &lt;= 25] &lt;- "Normal/Healthy"</w:t>
+      </w:r>
+    </w:p>
+    <w:p>
+      <w:pPr>
+        <w:pStyle w:val="ListParagraph"/>
+        <w:rPr>
+          <w:bCs/>
+          <w:szCs w:val="28"/>
+        </w:rPr>
+      </w:pPr>
+      <w:proofErr w:type="gramStart"/>
+      <w:r>
+        <w:rPr>
+          <w:bCs/>
+          <w:szCs w:val="28"/>
+        </w:rPr>
+        <w:t>hw01data</w:t>
+      </w:r>
+      <w:proofErr w:type="gramEnd"/>
+      <w:r>
+        <w:rPr>
+          <w:bCs/>
+          <w:szCs w:val="28"/>
+        </w:rPr>
+        <w:t>$class[hw01data$bmi &gt; 25 &amp; hw01data$bmi &lt; 30] &lt;- "Overweight"</w:t>
+      </w:r>
+    </w:p>
+    <w:p>
+      <w:pPr>
+        <w:pStyle w:val="ListParagraph"/>
+        <w:rPr>
+          <w:bCs/>
+          <w:szCs w:val="28"/>
+        </w:rPr>
+      </w:pPr>
+      <w:proofErr w:type="gramStart"/>
+      <w:r>
+        <w:rPr>
+          <w:bCs/>
+          <w:szCs w:val="28"/>
+        </w:rPr>
+        <w:t>hw01data</w:t>
+      </w:r>
+      <w:proofErr w:type="gramEnd"/>
+      <w:r>
+        <w:rPr>
+          <w:bCs/>
+          <w:szCs w:val="28"/>
+        </w:rPr>
+        <w:t>$class[hw01data$bmi &gt;= 30] &lt;- "Obese"</w:t>
+      </w:r>
+    </w:p>
+    <w:p>
+      <w:pPr>
+        <w:pStyle w:val="ListParagraph"/>
+        <w:rPr>
+          <w:bCs/>
+          <w:szCs w:val="28"/>
+        </w:rPr>
+      </w:pPr>
+      <w:proofErr w:type="gramStart"/>
+      <w:r>
+        <w:rPr>
+          <w:bCs/>
+          <w:szCs w:val="28"/>
+        </w:rPr>
+        <w:t>table</w:t>
+      </w:r>
+      <w:proofErr w:type="gramEnd"/>
+      <w:r>
+        <w:rPr>
+          <w:bCs/>
+          <w:szCs w:val="28"/>
+        </w:rPr>
+        <w:t>(list(hw01data$biosex, hw01data$class)</w:t>
+      </w:r>
+    </w:p>
+    <w:p>
+      <w:pPr>
+        <w:pStyle w:val="ListParagraph"/>
+        <w:rPr>
+          <w:bCs/>
+          <w:szCs w:val="28"/>
+        </w:rPr>
+      </w:pPr>
+    </w:p>
     <w:p/>
     <w:p>
       <w:r>
         <w:t>Answer:</w:t>
       </w:r>
     </w:p>
+    <w:p>
+      <w:r>
+        <w:t xml:space="preserve">a) </w:t>
+      </w:r>
+      <w:proofErr w:type="gramStart"/>
+      <w:r>
+        <w:t>has</w:t>
+      </w:r>
+      <w:proofErr w:type="gramEnd"/>
+      <w:r>
+        <w:t xml:space="preserve"> no</w:t>
+      </w:r>
+      <w:r>
+        <w:t xml:space="preserve"> output</w:t>
+      </w:r>
+    </w:p>
+    <w:p>
+      <w:r>
+        <w:t xml:space="preserve">b) </w:t>
+      </w:r>
+    </w:p>
+    <w:p>
+      <w:r>
+        <w:t xml:space="preserve">     </w:t>
+      </w:r>
+      <w:proofErr w:type="spellStart"/>
+      <w:proofErr w:type="gramStart"/>
+      <w:r>
+        <w:t>biosex</w:t>
+      </w:r>
+      <w:proofErr w:type="spellEnd"/>
+      <w:proofErr w:type="gramEnd"/>
+      <w:r>
+        <w:t xml:space="preserve">             </w:t>
+      </w:r>
+      <w:proofErr w:type="spellStart"/>
+      <w:r>
+        <w:t>bmi</w:t>
+      </w:r>
+      <w:proofErr w:type="spellEnd"/>
+    </w:p>
+    <w:p>
+      <w:r>
+        <w:t>1 FEMALE         22.71763</w:t>
+      </w:r>
+    </w:p>
+    <w:p>
+      <w:r>
+        <w:t>2   MALE            22.73494</w:t>
+      </w:r>
+    </w:p>
+    <w:p/>
+    <w:p/>
+    <w:p/>
+    <w:p/>
+    <w:p/>
+    <w:p/>
+    <w:p/>
+    <w:p/>
+    <w:p/>
+    <w:p>
+      <w:r>
+        <w:lastRenderedPageBreak/>
+        <w:t>c)</w:t>
+      </w:r>
+      <w:r>
+        <w:t xml:space="preserve"> </w:t>
+      </w:r>
+      <w:proofErr w:type="gramStart"/>
+      <w:r>
+        <w:t>modified</w:t>
+      </w:r>
+      <w:proofErr w:type="gramEnd"/>
+      <w:r>
+        <w:t xml:space="preserve"> output</w:t>
+      </w:r>
+    </w:p>
+    <w:p/>
+    <w:tbl>
+      <w:tblPr>
+        <w:tblStyle w:val="TableGrid"/>
+        <w:tblW w:w="0" w:type="auto"/>
+        <w:tblLook w:val="04A0" w:firstRow="1" w:lastRow="0" w:firstColumn="1" w:lastColumn="0" w:noHBand="0" w:noVBand="1"/>
+      </w:tblPr>
+      <w:tblGrid>
+        <w:gridCol w:w="1150"/>
+        <w:gridCol w:w="1136"/>
+        <w:gridCol w:w="1680"/>
+        <w:gridCol w:w="1955"/>
+        <w:gridCol w:w="1816"/>
+        <w:gridCol w:w="1839"/>
+      </w:tblGrid>
+      <w:tr>
+        <w:tc>
+          <w:tcPr>
+            <w:tcW w:w="9576" w:type="dxa"/>
+            <w:gridSpan w:val="6"/>
+            <w:tcBorders>
+              <w:top w:val="nil"/>
+              <w:left w:val="nil"/>
+              <w:bottom w:val="single" w:sz="4" w:space="0" w:color="auto"/>
+              <w:right w:val="nil"/>
+            </w:tcBorders>
+          </w:tcPr>
+          <w:p>
+            <w:r>
+              <w:t>Table 1</w:t>
+            </w:r>
+          </w:p>
+          <w:p/>
+          <w:p>
+            <w:pPr>
+              <w:rPr>
+                <w:i/>
+              </w:rPr>
+            </w:pPr>
+            <w:r>
+              <w:rPr>
+                <w:i/>
+              </w:rPr>
+              <w:t xml:space="preserve"> </w:t>
+            </w:r>
+            <w:r>
+              <w:rPr>
+                <w:i/>
+              </w:rPr>
+              <w:t>Frequency of Males and Female in each Body Mass Index Category</w:t>
+            </w:r>
+          </w:p>
+        </w:tc>
+      </w:tr>
+      <w:tr>
+        <w:tc>
+          <w:tcPr>
+            <w:tcW w:w="2286" w:type="dxa"/>
+            <w:gridSpan w:val="2"/>
+            <w:tcBorders>
+              <w:top w:val="single" w:sz="4" w:space="0" w:color="auto"/>
+              <w:left w:val="nil"/>
+              <w:bottom w:val="single" w:sz="4" w:space="0" w:color="auto"/>
+              <w:right w:val="nil"/>
+            </w:tcBorders>
+          </w:tcPr>
+          <w:p>
+            <w:pPr>
+              <w:jc w:val="center"/>
+            </w:pPr>
+          </w:p>
+        </w:tc>
+        <w:tc>
+          <w:tcPr>
+            <w:tcW w:w="1680" w:type="dxa"/>
+            <w:tcBorders>
+              <w:top w:val="single" w:sz="4" w:space="0" w:color="auto"/>
+              <w:left w:val="nil"/>
+              <w:bottom w:val="single" w:sz="4" w:space="0" w:color="auto"/>
+              <w:right w:val="nil"/>
+            </w:tcBorders>
+          </w:tcPr>
+          <w:p>
+            <w:pPr>
+              <w:jc w:val="center"/>
+            </w:pPr>
+            <w:r>
+              <w:t>Underweight</w:t>
+            </w:r>
+          </w:p>
+        </w:tc>
+        <w:tc>
+          <w:tcPr>
+            <w:tcW w:w="1955" w:type="dxa"/>
+            <w:tcBorders>
+              <w:top w:val="single" w:sz="4" w:space="0" w:color="auto"/>
+              <w:left w:val="nil"/>
+              <w:bottom w:val="single" w:sz="4" w:space="0" w:color="auto"/>
+              <w:right w:val="nil"/>
+            </w:tcBorders>
+          </w:tcPr>
+          <w:p>
+            <w:pPr>
+              <w:jc w:val="center"/>
+            </w:pPr>
+            <w:r>
+              <w:t>Normal/Healthy</w:t>
+            </w:r>
+          </w:p>
+        </w:tc>
+        <w:tc>
+          <w:tcPr>
+            <w:tcW w:w="1816" w:type="dxa"/>
+            <w:tcBorders>
+              <w:top w:val="single" w:sz="4" w:space="0" w:color="auto"/>
+              <w:left w:val="nil"/>
+              <w:bottom w:val="single" w:sz="4" w:space="0" w:color="auto"/>
+              <w:right w:val="nil"/>
+            </w:tcBorders>
+          </w:tcPr>
+          <w:p>
+            <w:pPr>
+              <w:jc w:val="center"/>
+            </w:pPr>
+            <w:r>
+              <w:t>Overweight</w:t>
+            </w:r>
+          </w:p>
+        </w:tc>
+        <w:tc>
+          <w:tcPr>
+            <w:tcW w:w="1839" w:type="dxa"/>
+            <w:tcBorders>
+              <w:top w:val="single" w:sz="4" w:space="0" w:color="auto"/>
+              <w:left w:val="nil"/>
+              <w:bottom w:val="single" w:sz="4" w:space="0" w:color="auto"/>
+              <w:right w:val="nil"/>
+            </w:tcBorders>
+          </w:tcPr>
+          <w:p>
+            <w:pPr>
+              <w:jc w:val="center"/>
+            </w:pPr>
+            <w:r>
+              <w:t>Obese</w:t>
+            </w:r>
+          </w:p>
+        </w:tc>
+      </w:tr>
+      <w:tr>
+        <w:tc>
+          <w:tcPr>
+            <w:tcW w:w="1150" w:type="dxa"/>
+            <w:vMerge w:val="restart"/>
+            <w:tcBorders>
+              <w:top w:val="single" w:sz="4" w:space="0" w:color="auto"/>
+              <w:left w:val="nil"/>
+              <w:bottom w:val="single" w:sz="18" w:space="0" w:color="auto"/>
+              <w:right w:val="nil"/>
+            </w:tcBorders>
+          </w:tcPr>
+          <w:p/>
+        </w:tc>
+        <w:tc>
+          <w:tcPr>
+            <w:tcW w:w="1136" w:type="dxa"/>
+            <w:tcBorders>
+              <w:top w:val="single" w:sz="4" w:space="0" w:color="auto"/>
+              <w:left w:val="nil"/>
+              <w:bottom w:val="nil"/>
+              <w:right w:val="nil"/>
+            </w:tcBorders>
+          </w:tcPr>
+          <w:p>
+            <w:r>
+              <w:t>Female</w:t>
+            </w:r>
+          </w:p>
+        </w:tc>
+        <w:tc>
+          <w:tcPr>
+            <w:tcW w:w="1680" w:type="dxa"/>
+            <w:tcBorders>
+              <w:top w:val="single" w:sz="4" w:space="0" w:color="auto"/>
+              <w:left w:val="nil"/>
+              <w:bottom w:val="nil"/>
+              <w:right w:val="nil"/>
+            </w:tcBorders>
+            <w:vAlign w:val="center"/>
+          </w:tcPr>
+          <w:p>
+            <w:pPr>
+              <w:jc w:val="center"/>
+            </w:pPr>
+            <w:r>
+              <w:t>5</w:t>
+            </w:r>
+          </w:p>
+        </w:tc>
+        <w:tc>
+          <w:tcPr>
+            <w:tcW w:w="1955" w:type="dxa"/>
+            <w:tcBorders>
+              <w:top w:val="single" w:sz="4" w:space="0" w:color="auto"/>
+              <w:left w:val="nil"/>
+              <w:bottom w:val="nil"/>
+              <w:right w:val="nil"/>
+            </w:tcBorders>
+            <w:vAlign w:val="center"/>
+          </w:tcPr>
+          <w:p>
+            <w:pPr>
+              <w:jc w:val="center"/>
+            </w:pPr>
+            <w:r>
+              <w:t>94</w:t>
+            </w:r>
+          </w:p>
+        </w:tc>
+        <w:tc>
+          <w:tcPr>
+            <w:tcW w:w="1816" w:type="dxa"/>
+            <w:tcBorders>
+              <w:top w:val="single" w:sz="4" w:space="0" w:color="auto"/>
+              <w:left w:val="nil"/>
+              <w:bottom w:val="nil"/>
+              <w:right w:val="nil"/>
+            </w:tcBorders>
+            <w:vAlign w:val="center"/>
+          </w:tcPr>
+          <w:p>
+            <w:pPr>
+              <w:jc w:val="center"/>
+            </w:pPr>
+            <w:r>
+              <w:t>20</w:t>
+            </w:r>
+          </w:p>
+        </w:tc>
+        <w:tc>
+          <w:tcPr>
+            <w:tcW w:w="1839" w:type="dxa"/>
+            <w:tcBorders>
+              <w:top w:val="single" w:sz="4" w:space="0" w:color="auto"/>
+              <w:left w:val="nil"/>
+              <w:bottom w:val="nil"/>
+              <w:right w:val="nil"/>
+            </w:tcBorders>
+            <w:vAlign w:val="center"/>
+          </w:tcPr>
+          <w:p>
+            <w:pPr>
+              <w:jc w:val="center"/>
+            </w:pPr>
+            <w:r>
+              <w:t>0</w:t>
+            </w:r>
+          </w:p>
+        </w:tc>
+      </w:tr>
+      <w:tr>
+        <w:tc>
+          <w:tcPr>
+            <w:tcW w:w="1150" w:type="dxa"/>
+            <w:vMerge/>
+            <w:tcBorders>
+              <w:top w:val="nil"/>
+              <w:left w:val="nil"/>
+              <w:bottom w:val="single" w:sz="18" w:space="0" w:color="auto"/>
+              <w:right w:val="nil"/>
+            </w:tcBorders>
+          </w:tcPr>
+          <w:p/>
+        </w:tc>
+        <w:tc>
+          <w:tcPr>
+            <w:tcW w:w="1136" w:type="dxa"/>
+            <w:tcBorders>
+              <w:top w:val="nil"/>
+              <w:left w:val="nil"/>
+              <w:bottom w:val="single" w:sz="18" w:space="0" w:color="auto"/>
+              <w:right w:val="nil"/>
+            </w:tcBorders>
+          </w:tcPr>
+          <w:p>
+            <w:r>
+              <w:t>Male</w:t>
+            </w:r>
+          </w:p>
+        </w:tc>
+        <w:tc>
+          <w:tcPr>
+            <w:tcW w:w="1680" w:type="dxa"/>
+            <w:tcBorders>
+              <w:top w:val="nil"/>
+              <w:left w:val="nil"/>
+              <w:bottom w:val="single" w:sz="18" w:space="0" w:color="auto"/>
+              <w:right w:val="nil"/>
+            </w:tcBorders>
+            <w:vAlign w:val="center"/>
+          </w:tcPr>
+          <w:p>
+            <w:pPr>
+              <w:jc w:val="center"/>
+            </w:pPr>
+            <w:r>
+              <w:t>4</w:t>
+            </w:r>
+          </w:p>
+        </w:tc>
+        <w:tc>
+          <w:tcPr>
+            <w:tcW w:w="1955" w:type="dxa"/>
+            <w:tcBorders>
+              <w:top w:val="nil"/>
+              <w:left w:val="nil"/>
+              <w:bottom w:val="single" w:sz="18" w:space="0" w:color="auto"/>
+              <w:right w:val="nil"/>
+            </w:tcBorders>
+            <w:vAlign w:val="center"/>
+          </w:tcPr>
+          <w:p>
+            <w:pPr>
+              <w:jc w:val="center"/>
+            </w:pPr>
+            <w:r>
+              <w:t>94</w:t>
+            </w:r>
+          </w:p>
+        </w:tc>
+        <w:tc>
+          <w:tcPr>
+            <w:tcW w:w="1816" w:type="dxa"/>
+            <w:tcBorders>
+              <w:top w:val="nil"/>
+              <w:left w:val="nil"/>
+              <w:bottom w:val="single" w:sz="18" w:space="0" w:color="auto"/>
+              <w:right w:val="nil"/>
+            </w:tcBorders>
+            <w:vAlign w:val="center"/>
+          </w:tcPr>
+          <w:p>
+            <w:pPr>
+              <w:jc w:val="center"/>
+            </w:pPr>
+            <w:r>
+              <w:t>15</w:t>
+            </w:r>
+          </w:p>
+        </w:tc>
+        <w:tc>
+          <w:tcPr>
+            <w:tcW w:w="1839" w:type="dxa"/>
+            <w:tcBorders>
+              <w:top w:val="nil"/>
+              <w:left w:val="nil"/>
+              <w:bottom w:val="single" w:sz="18" w:space="0" w:color="auto"/>
+              <w:right w:val="nil"/>
+            </w:tcBorders>
+            <w:vAlign w:val="center"/>
+          </w:tcPr>
+          <w:p>
+            <w:pPr>
+              <w:jc w:val="center"/>
+            </w:pPr>
+            <w:r>
+              <w:t>1</w:t>
+            </w:r>
+          </w:p>
+        </w:tc>
+      </w:tr>
+    </w:tbl>
+    <w:p/>
+    <w:p/>
+    <w:p>
+      <w:bookmarkStart w:id="0" w:name="_GoBack"/>
+      <w:bookmarkEnd w:id="0"/>
+    </w:p>
     <w:sectPr>
-      <w:headerReference w:type="even" r:id="rId8"/>
-      <w:headerReference w:type="default" r:id="rId9"/>
-      <w:footerReference w:type="even" r:id="rId10"/>
-      <w:footerReference w:type="default" r:id="rId11"/>
-      <w:headerReference w:type="first" r:id="rId12"/>
-      <w:footerReference w:type="first" r:id="rId13"/>
+      <w:headerReference w:type="even" r:id="rId9"/>
+      <w:headerReference w:type="default" r:id="rId10"/>
+      <w:footerReference w:type="even" r:id="rId11"/>
+      <w:footerReference w:type="default" r:id="rId12"/>
+      <w:headerReference w:type="first" r:id="rId13"/>
+      <w:footerReference w:type="first" r:id="rId14"/>
       <w:pgSz w:w="12240" w:h="15840"/>
       <w:pgMar w:top="720" w:right="1440" w:bottom="720" w:left="1440" w:header="720" w:footer="720" w:gutter="0"/>
       <w:cols w:space="720"/>
@@ -1449,7 +2891,7 @@
 </file>
 
 <file path=word/endnotes.xml><?xml version="1.0" encoding="utf-8"?>
-<w:endnotes xmlns:wpc="http://schemas.microsoft.com/office/word/2010/wordprocessingCanvas" xmlns:cx="http://schemas.microsoft.com/office/drawing/2014/chartex" xmlns:cx1="http://schemas.microsoft.com/office/drawing/2015/9/8/chartex" xmlns:cx2="http://schemas.microsoft.com/office/drawing/2015/10/21/chartex" xmlns:cx3="http://schemas.microsoft.com/office/drawing/2016/5/9/chartex" xmlns:cx4="http://schemas.microsoft.com/office/drawing/2016/5/10/chartex" xmlns:cx5="http://schemas.microsoft.com/office/drawing/2016/5/11/chartex" xmlns:cx6="http://schemas.microsoft.com/office/drawing/2016/5/12/chartex" xmlns:cx7="http://schemas.microsoft.com/office/drawing/2016/5/13/chartex" xmlns:cx8="http://schemas.microsoft.com/office/drawing/2016/5/14/chartex" xmlns:mc="http://schemas.openxmlformats.org/markup-compatibility/2006" xmlns:aink="http://schemas.microsoft.com/office/drawing/2016/ink" xmlns:am3d="http://schemas.microsoft.com/office/drawing/2017/model3d" xmlns:o="urn:schemas-microsoft-com:office:office" xmlns:r="http://schemas.openxmlformats.org/officeDocument/2006/relationships" xmlns:m="http://schemas.openxmlformats.org/officeDocument/2006/math" xmlns:v="urn:schemas-microsoft-com:vml" xmlns:wp14="http://schemas.microsoft.com/office/word/2010/wordprocessingDrawing" xmlns:wp="http://schemas.openxmlformats.org/drawingml/2006/wordprocessingDrawing" xmlns:w10="urn:schemas-microsoft-com:office:word" xmlns:w="http://schemas.openxmlformats.org/wordprocessingml/2006/main" xmlns:w14="http://schemas.microsoft.com/office/word/2010/wordml" xmlns:w15="http://schemas.microsoft.com/office/word/2012/wordml" xmlns:w16cid="http://schemas.microsoft.com/office/word/2016/wordml/cid" xmlns:w16se="http://schemas.microsoft.com/office/word/2015/wordml/symex" xmlns:wpg="http://schemas.microsoft.com/office/word/2010/wordprocessingGroup" xmlns:wpi="http://schemas.microsoft.com/office/word/2010/wordprocessingInk" xmlns:wne="http://schemas.microsoft.com/office/word/2006/wordml" xmlns:wps="http://schemas.microsoft.com/office/word/2010/wordprocessingShape" mc:Ignorable="w14 w15 w16se w16cid wp14">
+<w:endnotes xmlns:wpc="http://schemas.microsoft.com/office/word/2010/wordprocessingCanvas" xmlns:mo="http://schemas.microsoft.com/office/mac/office/2008/main" xmlns:mc="http://schemas.openxmlformats.org/markup-compatibility/2006" xmlns:mv="urn:schemas-microsoft-com:mac:vml" xmlns:o="urn:schemas-microsoft-com:office:office" xmlns:r="http://schemas.openxmlformats.org/officeDocument/2006/relationships" xmlns:m="http://schemas.openxmlformats.org/officeDocument/2006/math" xmlns:v="urn:schemas-microsoft-com:vml" xmlns:wp14="http://schemas.microsoft.com/office/word/2010/wordprocessingDrawing" xmlns:wp="http://schemas.openxmlformats.org/drawingml/2006/wordprocessingDrawing" xmlns:w10="urn:schemas-microsoft-com:office:word" xmlns:w="http://schemas.openxmlformats.org/wordprocessingml/2006/main" xmlns:w14="http://schemas.microsoft.com/office/word/2010/wordml" xmlns:wpg="http://schemas.microsoft.com/office/word/2010/wordprocessingGroup" xmlns:wpi="http://schemas.microsoft.com/office/word/2010/wordprocessingInk" xmlns:wne="http://schemas.microsoft.com/office/word/2006/wordml" xmlns:wps="http://schemas.microsoft.com/office/word/2010/wordprocessingShape" mc:Ignorable="w14 wp14">
   <w:endnote w:type="separator" w:id="-1">
     <w:p>
       <w:r>
@@ -1468,7 +2910,7 @@
 </file>
 
 <file path=word/footer1.xml><?xml version="1.0" encoding="utf-8"?>
-<w:ftr xmlns:wpc="http://schemas.microsoft.com/office/word/2010/wordprocessingCanvas" xmlns:cx="http://schemas.microsoft.com/office/drawing/2014/chartex" xmlns:cx1="http://schemas.microsoft.com/office/drawing/2015/9/8/chartex" xmlns:cx2="http://schemas.microsoft.com/office/drawing/2015/10/21/chartex" xmlns:cx3="http://schemas.microsoft.com/office/drawing/2016/5/9/chartex" xmlns:cx4="http://schemas.microsoft.com/office/drawing/2016/5/10/chartex" xmlns:cx5="http://schemas.microsoft.com/office/drawing/2016/5/11/chartex" xmlns:cx6="http://schemas.microsoft.com/office/drawing/2016/5/12/chartex" xmlns:cx7="http://schemas.microsoft.com/office/drawing/2016/5/13/chartex" xmlns:cx8="http://schemas.microsoft.com/office/drawing/2016/5/14/chartex" xmlns:mc="http://schemas.openxmlformats.org/markup-compatibility/2006" xmlns:aink="http://schemas.microsoft.com/office/drawing/2016/ink" xmlns:am3d="http://schemas.microsoft.com/office/drawing/2017/model3d" xmlns:o="urn:schemas-microsoft-com:office:office" xmlns:r="http://schemas.openxmlformats.org/officeDocument/2006/relationships" xmlns:m="http://schemas.openxmlformats.org/officeDocument/2006/math" xmlns:v="urn:schemas-microsoft-com:vml" xmlns:wp14="http://schemas.microsoft.com/office/word/2010/wordprocessingDrawing" xmlns:wp="http://schemas.openxmlformats.org/drawingml/2006/wordprocessingDrawing" xmlns:w10="urn:schemas-microsoft-com:office:word" xmlns:w="http://schemas.openxmlformats.org/wordprocessingml/2006/main" xmlns:w14="http://schemas.microsoft.com/office/word/2010/wordml" xmlns:w15="http://schemas.microsoft.com/office/word/2012/wordml" xmlns:w16cid="http://schemas.microsoft.com/office/word/2016/wordml/cid" xmlns:w16se="http://schemas.microsoft.com/office/word/2015/wordml/symex" xmlns:wpg="http://schemas.microsoft.com/office/word/2010/wordprocessingGroup" xmlns:wpi="http://schemas.microsoft.com/office/word/2010/wordprocessingInk" xmlns:wne="http://schemas.microsoft.com/office/word/2006/wordml" xmlns:wps="http://schemas.microsoft.com/office/word/2010/wordprocessingShape" mc:Ignorable="w14 w15 w16se w16cid wp14">
+<w:ftr xmlns:wpc="http://schemas.microsoft.com/office/word/2010/wordprocessingCanvas" xmlns:mo="http://schemas.microsoft.com/office/mac/office/2008/main" xmlns:mc="http://schemas.openxmlformats.org/markup-compatibility/2006" xmlns:mv="urn:schemas-microsoft-com:mac:vml" xmlns:o="urn:schemas-microsoft-com:office:office" xmlns:r="http://schemas.openxmlformats.org/officeDocument/2006/relationships" xmlns:m="http://schemas.openxmlformats.org/officeDocument/2006/math" xmlns:v="urn:schemas-microsoft-com:vml" xmlns:wp14="http://schemas.microsoft.com/office/word/2010/wordprocessingDrawing" xmlns:wp="http://schemas.openxmlformats.org/drawingml/2006/wordprocessingDrawing" xmlns:w10="urn:schemas-microsoft-com:office:word" xmlns:w="http://schemas.openxmlformats.org/wordprocessingml/2006/main" xmlns:w14="http://schemas.microsoft.com/office/word/2010/wordml" xmlns:wpg="http://schemas.microsoft.com/office/word/2010/wordprocessingGroup" xmlns:wpi="http://schemas.microsoft.com/office/word/2010/wordprocessingInk" xmlns:wne="http://schemas.microsoft.com/office/word/2006/wordml" xmlns:wps="http://schemas.microsoft.com/office/word/2010/wordprocessingShape" mc:Ignorable="w14 wp14">
   <w:p>
     <w:pPr>
       <w:pStyle w:val="Footer"/>
@@ -1478,7 +2920,7 @@
 </file>
 
 <file path=word/footer2.xml><?xml version="1.0" encoding="utf-8"?>
-<w:ftr xmlns:wpc="http://schemas.microsoft.com/office/word/2010/wordprocessingCanvas" xmlns:cx="http://schemas.microsoft.com/office/drawing/2014/chartex" xmlns:cx1="http://schemas.microsoft.com/office/drawing/2015/9/8/chartex" xmlns:cx2="http://schemas.microsoft.com/office/drawing/2015/10/21/chartex" xmlns:cx3="http://schemas.microsoft.com/office/drawing/2016/5/9/chartex" xmlns:cx4="http://schemas.microsoft.com/office/drawing/2016/5/10/chartex" xmlns:cx5="http://schemas.microsoft.com/office/drawing/2016/5/11/chartex" xmlns:cx6="http://schemas.microsoft.com/office/drawing/2016/5/12/chartex" xmlns:cx7="http://schemas.microsoft.com/office/drawing/2016/5/13/chartex" xmlns:cx8="http://schemas.microsoft.com/office/drawing/2016/5/14/chartex" xmlns:mc="http://schemas.openxmlformats.org/markup-compatibility/2006" xmlns:aink="http://schemas.microsoft.com/office/drawing/2016/ink" xmlns:am3d="http://schemas.microsoft.com/office/drawing/2017/model3d" xmlns:o="urn:schemas-microsoft-com:office:office" xmlns:r="http://schemas.openxmlformats.org/officeDocument/2006/relationships" xmlns:m="http://schemas.openxmlformats.org/officeDocument/2006/math" xmlns:v="urn:schemas-microsoft-com:vml" xmlns:wp14="http://schemas.microsoft.com/office/word/2010/wordprocessingDrawing" xmlns:wp="http://schemas.openxmlformats.org/drawingml/2006/wordprocessingDrawing" xmlns:w10="urn:schemas-microsoft-com:office:word" xmlns:w="http://schemas.openxmlformats.org/wordprocessingml/2006/main" xmlns:w14="http://schemas.microsoft.com/office/word/2010/wordml" xmlns:w15="http://schemas.microsoft.com/office/word/2012/wordml" xmlns:w16cid="http://schemas.microsoft.com/office/word/2016/wordml/cid" xmlns:w16se="http://schemas.microsoft.com/office/word/2015/wordml/symex" xmlns:wpg="http://schemas.microsoft.com/office/word/2010/wordprocessingGroup" xmlns:wpi="http://schemas.microsoft.com/office/word/2010/wordprocessingInk" xmlns:wne="http://schemas.microsoft.com/office/word/2006/wordml" xmlns:wps="http://schemas.microsoft.com/office/word/2010/wordprocessingShape" mc:Ignorable="w14 w15 w16se w16cid wp14">
+<w:ftr xmlns:wpc="http://schemas.microsoft.com/office/word/2010/wordprocessingCanvas" xmlns:mo="http://schemas.microsoft.com/office/mac/office/2008/main" xmlns:mc="http://schemas.openxmlformats.org/markup-compatibility/2006" xmlns:mv="urn:schemas-microsoft-com:mac:vml" xmlns:o="urn:schemas-microsoft-com:office:office" xmlns:r="http://schemas.openxmlformats.org/officeDocument/2006/relationships" xmlns:m="http://schemas.openxmlformats.org/officeDocument/2006/math" xmlns:v="urn:schemas-microsoft-com:vml" xmlns:wp14="http://schemas.microsoft.com/office/word/2010/wordprocessingDrawing" xmlns:wp="http://schemas.openxmlformats.org/drawingml/2006/wordprocessingDrawing" xmlns:w10="urn:schemas-microsoft-com:office:word" xmlns:w="http://schemas.openxmlformats.org/wordprocessingml/2006/main" xmlns:w14="http://schemas.microsoft.com/office/word/2010/wordml" xmlns:wpg="http://schemas.microsoft.com/office/word/2010/wordprocessingGroup" xmlns:wpi="http://schemas.microsoft.com/office/word/2010/wordprocessingInk" xmlns:wne="http://schemas.microsoft.com/office/word/2006/wordml" xmlns:wps="http://schemas.microsoft.com/office/word/2010/wordprocessingShape" mc:Ignorable="w14 wp14">
   <w:p>
     <w:pPr>
       <w:pStyle w:val="Footer"/>
@@ -1488,7 +2930,7 @@
 </file>
 
 <file path=word/footer3.xml><?xml version="1.0" encoding="utf-8"?>
-<w:ftr xmlns:wpc="http://schemas.microsoft.com/office/word/2010/wordprocessingCanvas" xmlns:cx="http://schemas.microsoft.com/office/drawing/2014/chartex" xmlns:cx1="http://schemas.microsoft.com/office/drawing/2015/9/8/chartex" xmlns:cx2="http://schemas.microsoft.com/office/drawing/2015/10/21/chartex" xmlns:cx3="http://schemas.microsoft.com/office/drawing/2016/5/9/chartex" xmlns:cx4="http://schemas.microsoft.com/office/drawing/2016/5/10/chartex" xmlns:cx5="http://schemas.microsoft.com/office/drawing/2016/5/11/chartex" xmlns:cx6="http://schemas.microsoft.com/office/drawing/2016/5/12/chartex" xmlns:cx7="http://schemas.microsoft.com/office/drawing/2016/5/13/chartex" xmlns:cx8="http://schemas.microsoft.com/office/drawing/2016/5/14/chartex" xmlns:mc="http://schemas.openxmlformats.org/markup-compatibility/2006" xmlns:aink="http://schemas.microsoft.com/office/drawing/2016/ink" xmlns:am3d="http://schemas.microsoft.com/office/drawing/2017/model3d" xmlns:o="urn:schemas-microsoft-com:office:office" xmlns:r="http://schemas.openxmlformats.org/officeDocument/2006/relationships" xmlns:m="http://schemas.openxmlformats.org/officeDocument/2006/math" xmlns:v="urn:schemas-microsoft-com:vml" xmlns:wp14="http://schemas.microsoft.com/office/word/2010/wordprocessingDrawing" xmlns:wp="http://schemas.openxmlformats.org/drawingml/2006/wordprocessingDrawing" xmlns:w10="urn:schemas-microsoft-com:office:word" xmlns:w="http://schemas.openxmlformats.org/wordprocessingml/2006/main" xmlns:w14="http://schemas.microsoft.com/office/word/2010/wordml" xmlns:w15="http://schemas.microsoft.com/office/word/2012/wordml" xmlns:w16cid="http://schemas.microsoft.com/office/word/2016/wordml/cid" xmlns:w16se="http://schemas.microsoft.com/office/word/2015/wordml/symex" xmlns:wpg="http://schemas.microsoft.com/office/word/2010/wordprocessingGroup" xmlns:wpi="http://schemas.microsoft.com/office/word/2010/wordprocessingInk" xmlns:wne="http://schemas.microsoft.com/office/word/2006/wordml" xmlns:wps="http://schemas.microsoft.com/office/word/2010/wordprocessingShape" mc:Ignorable="w14 w15 w16se w16cid wp14">
+<w:ftr xmlns:wpc="http://schemas.microsoft.com/office/word/2010/wordprocessingCanvas" xmlns:mo="http://schemas.microsoft.com/office/mac/office/2008/main" xmlns:mc="http://schemas.openxmlformats.org/markup-compatibility/2006" xmlns:mv="urn:schemas-microsoft-com:mac:vml" xmlns:o="urn:schemas-microsoft-com:office:office" xmlns:r="http://schemas.openxmlformats.org/officeDocument/2006/relationships" xmlns:m="http://schemas.openxmlformats.org/officeDocument/2006/math" xmlns:v="urn:schemas-microsoft-com:vml" xmlns:wp14="http://schemas.microsoft.com/office/word/2010/wordprocessingDrawing" xmlns:wp="http://schemas.openxmlformats.org/drawingml/2006/wordprocessingDrawing" xmlns:w10="urn:schemas-microsoft-com:office:word" xmlns:w="http://schemas.openxmlformats.org/wordprocessingml/2006/main" xmlns:w14="http://schemas.microsoft.com/office/word/2010/wordml" xmlns:wpg="http://schemas.microsoft.com/office/word/2010/wordprocessingGroup" xmlns:wpi="http://schemas.microsoft.com/office/word/2010/wordprocessingInk" xmlns:wne="http://schemas.microsoft.com/office/word/2006/wordml" xmlns:wps="http://schemas.microsoft.com/office/word/2010/wordprocessingShape" mc:Ignorable="w14 wp14">
   <w:p>
     <w:pPr>
       <w:pStyle w:val="Footer"/>
@@ -1498,7 +2940,7 @@
 </file>
 
 <file path=word/footnotes.xml><?xml version="1.0" encoding="utf-8"?>
-<w:footnotes xmlns:wpc="http://schemas.microsoft.com/office/word/2010/wordprocessingCanvas" xmlns:cx="http://schemas.microsoft.com/office/drawing/2014/chartex" xmlns:cx1="http://schemas.microsoft.com/office/drawing/2015/9/8/chartex" xmlns:cx2="http://schemas.microsoft.com/office/drawing/2015/10/21/chartex" xmlns:cx3="http://schemas.microsoft.com/office/drawing/2016/5/9/chartex" xmlns:cx4="http://schemas.microsoft.com/office/drawing/2016/5/10/chartex" xmlns:cx5="http://schemas.microsoft.com/office/drawing/2016/5/11/chartex" xmlns:cx6="http://schemas.microsoft.com/office/drawing/2016/5/12/chartex" xmlns:cx7="http://schemas.microsoft.com/office/drawing/2016/5/13/chartex" xmlns:cx8="http://schemas.microsoft.com/office/drawing/2016/5/14/chartex" xmlns:mc="http://schemas.openxmlformats.org/markup-compatibility/2006" xmlns:aink="http://schemas.microsoft.com/office/drawing/2016/ink" xmlns:am3d="http://schemas.microsoft.com/office/drawing/2017/model3d" xmlns:o="urn:schemas-microsoft-com:office:office" xmlns:r="http://schemas.openxmlformats.org/officeDocument/2006/relationships" xmlns:m="http://schemas.openxmlformats.org/officeDocument/2006/math" xmlns:v="urn:schemas-microsoft-com:vml" xmlns:wp14="http://schemas.microsoft.com/office/word/2010/wordprocessingDrawing" xmlns:wp="http://schemas.openxmlformats.org/drawingml/2006/wordprocessingDrawing" xmlns:w10="urn:schemas-microsoft-com:office:word" xmlns:w="http://schemas.openxmlformats.org/wordprocessingml/2006/main" xmlns:w14="http://schemas.microsoft.com/office/word/2010/wordml" xmlns:w15="http://schemas.microsoft.com/office/word/2012/wordml" xmlns:w16cid="http://schemas.microsoft.com/office/word/2016/wordml/cid" xmlns:w16se="http://schemas.microsoft.com/office/word/2015/wordml/symex" xmlns:wpg="http://schemas.microsoft.com/office/word/2010/wordprocessingGroup" xmlns:wpi="http://schemas.microsoft.com/office/word/2010/wordprocessingInk" xmlns:wne="http://schemas.microsoft.com/office/word/2006/wordml" xmlns:wps="http://schemas.microsoft.com/office/word/2010/wordprocessingShape" mc:Ignorable="w14 w15 w16se w16cid wp14">
+<w:footnotes xmlns:wpc="http://schemas.microsoft.com/office/word/2010/wordprocessingCanvas" xmlns:mo="http://schemas.microsoft.com/office/mac/office/2008/main" xmlns:mc="http://schemas.openxmlformats.org/markup-compatibility/2006" xmlns:mv="urn:schemas-microsoft-com:mac:vml" xmlns:o="urn:schemas-microsoft-com:office:office" xmlns:r="http://schemas.openxmlformats.org/officeDocument/2006/relationships" xmlns:m="http://schemas.openxmlformats.org/officeDocument/2006/math" xmlns:v="urn:schemas-microsoft-com:vml" xmlns:wp14="http://schemas.microsoft.com/office/word/2010/wordprocessingDrawing" xmlns:wp="http://schemas.openxmlformats.org/drawingml/2006/wordprocessingDrawing" xmlns:w10="urn:schemas-microsoft-com:office:word" xmlns:w="http://schemas.openxmlformats.org/wordprocessingml/2006/main" xmlns:w14="http://schemas.microsoft.com/office/word/2010/wordml" xmlns:wpg="http://schemas.microsoft.com/office/word/2010/wordprocessingGroup" xmlns:wpi="http://schemas.microsoft.com/office/word/2010/wordprocessingInk" xmlns:wne="http://schemas.microsoft.com/office/word/2006/wordml" xmlns:wps="http://schemas.microsoft.com/office/word/2010/wordprocessingShape" mc:Ignorable="w14 wp14">
   <w:footnote w:type="separator" w:id="-1">
     <w:p>
       <w:r>
@@ -1517,7 +2959,7 @@
 </file>
 
 <file path=word/header1.xml><?xml version="1.0" encoding="utf-8"?>
-<w:hdr xmlns:wpc="http://schemas.microsoft.com/office/word/2010/wordprocessingCanvas" xmlns:cx="http://schemas.microsoft.com/office/drawing/2014/chartex" xmlns:cx1="http://schemas.microsoft.com/office/drawing/2015/9/8/chartex" xmlns:cx2="http://schemas.microsoft.com/office/drawing/2015/10/21/chartex" xmlns:cx3="http://schemas.microsoft.com/office/drawing/2016/5/9/chartex" xmlns:cx4="http://schemas.microsoft.com/office/drawing/2016/5/10/chartex" xmlns:cx5="http://schemas.microsoft.com/office/drawing/2016/5/11/chartex" xmlns:cx6="http://schemas.microsoft.com/office/drawing/2016/5/12/chartex" xmlns:cx7="http://schemas.microsoft.com/office/drawing/2016/5/13/chartex" xmlns:cx8="http://schemas.microsoft.com/office/drawing/2016/5/14/chartex" xmlns:mc="http://schemas.openxmlformats.org/markup-compatibility/2006" xmlns:aink="http://schemas.microsoft.com/office/drawing/2016/ink" xmlns:am3d="http://schemas.microsoft.com/office/drawing/2017/model3d" xmlns:o="urn:schemas-microsoft-com:office:office" xmlns:r="http://schemas.openxmlformats.org/officeDocument/2006/relationships" xmlns:m="http://schemas.openxmlformats.org/officeDocument/2006/math" xmlns:v="urn:schemas-microsoft-com:vml" xmlns:wp14="http://schemas.microsoft.com/office/word/2010/wordprocessingDrawing" xmlns:wp="http://schemas.openxmlformats.org/drawingml/2006/wordprocessingDrawing" xmlns:w10="urn:schemas-microsoft-com:office:word" xmlns:w="http://schemas.openxmlformats.org/wordprocessingml/2006/main" xmlns:w14="http://schemas.microsoft.com/office/word/2010/wordml" xmlns:w15="http://schemas.microsoft.com/office/word/2012/wordml" xmlns:w16cid="http://schemas.microsoft.com/office/word/2016/wordml/cid" xmlns:w16se="http://schemas.microsoft.com/office/word/2015/wordml/symex" xmlns:wpg="http://schemas.microsoft.com/office/word/2010/wordprocessingGroup" xmlns:wpi="http://schemas.microsoft.com/office/word/2010/wordprocessingInk" xmlns:wne="http://schemas.microsoft.com/office/word/2006/wordml" xmlns:wps="http://schemas.microsoft.com/office/word/2010/wordprocessingShape" mc:Ignorable="w14 w15 w16se w16cid wp14">
+<w:hdr xmlns:wpc="http://schemas.microsoft.com/office/word/2010/wordprocessingCanvas" xmlns:mo="http://schemas.microsoft.com/office/mac/office/2008/main" xmlns:mc="http://schemas.openxmlformats.org/markup-compatibility/2006" xmlns:mv="urn:schemas-microsoft-com:mac:vml" xmlns:o="urn:schemas-microsoft-com:office:office" xmlns:r="http://schemas.openxmlformats.org/officeDocument/2006/relationships" xmlns:m="http://schemas.openxmlformats.org/officeDocument/2006/math" xmlns:v="urn:schemas-microsoft-com:vml" xmlns:wp14="http://schemas.microsoft.com/office/word/2010/wordprocessingDrawing" xmlns:wp="http://schemas.openxmlformats.org/drawingml/2006/wordprocessingDrawing" xmlns:w10="urn:schemas-microsoft-com:office:word" xmlns:w="http://schemas.openxmlformats.org/wordprocessingml/2006/main" xmlns:w14="http://schemas.microsoft.com/office/word/2010/wordml" xmlns:wpg="http://schemas.microsoft.com/office/word/2010/wordprocessingGroup" xmlns:wpi="http://schemas.microsoft.com/office/word/2010/wordprocessingInk" xmlns:wne="http://schemas.microsoft.com/office/word/2006/wordml" xmlns:wps="http://schemas.microsoft.com/office/word/2010/wordprocessingShape" mc:Ignorable="w14 wp14">
   <w:p>
     <w:pPr>
       <w:pStyle w:val="Header"/>
@@ -1527,16 +2969,13 @@
 </file>
 
 <file path=word/header2.xml><?xml version="1.0" encoding="utf-8"?>
-<w:hdr xmlns:wpc="http://schemas.microsoft.com/office/word/2010/wordprocessingCanvas" xmlns:cx="http://schemas.microsoft.com/office/drawing/2014/chartex" xmlns:cx1="http://schemas.microsoft.com/office/drawing/2015/9/8/chartex" xmlns:cx2="http://schemas.microsoft.com/office/drawing/2015/10/21/chartex" xmlns:cx3="http://schemas.microsoft.com/office/drawing/2016/5/9/chartex" xmlns:cx4="http://schemas.microsoft.com/office/drawing/2016/5/10/chartex" xmlns:cx5="http://schemas.microsoft.com/office/drawing/2016/5/11/chartex" xmlns:cx6="http://schemas.microsoft.com/office/drawing/2016/5/12/chartex" xmlns:cx7="http://schemas.microsoft.com/office/drawing/2016/5/13/chartex" xmlns:cx8="http://schemas.microsoft.com/office/drawing/2016/5/14/chartex" xmlns:mc="http://schemas.openxmlformats.org/markup-compatibility/2006" xmlns:aink="http://schemas.microsoft.com/office/drawing/2016/ink" xmlns:am3d="http://schemas.microsoft.com/office/drawing/2017/model3d" xmlns:o="urn:schemas-microsoft-com:office:office" xmlns:r="http://schemas.openxmlformats.org/officeDocument/2006/relationships" xmlns:m="http://schemas.openxmlformats.org/officeDocument/2006/math" xmlns:v="urn:schemas-microsoft-com:vml" xmlns:wp14="http://schemas.microsoft.com/office/word/2010/wordprocessingDrawing" xmlns:wp="http://schemas.openxmlformats.org/drawingml/2006/wordprocessingDrawing" xmlns:w10="urn:schemas-microsoft-com:office:word" xmlns:w="http://schemas.openxmlformats.org/wordprocessingml/2006/main" xmlns:w14="http://schemas.microsoft.com/office/word/2010/wordml" xmlns:w15="http://schemas.microsoft.com/office/word/2012/wordml" xmlns:w16cid="http://schemas.microsoft.com/office/word/2016/wordml/cid" xmlns:w16se="http://schemas.microsoft.com/office/word/2015/wordml/symex" xmlns:wpg="http://schemas.microsoft.com/office/word/2010/wordprocessingGroup" xmlns:wpi="http://schemas.microsoft.com/office/word/2010/wordprocessingInk" xmlns:wne="http://schemas.microsoft.com/office/word/2006/wordml" xmlns:wps="http://schemas.microsoft.com/office/word/2010/wordprocessingShape" mc:Ignorable="w14 w15 w16se w16cid wp14">
+<w:hdr xmlns:wpc="http://schemas.microsoft.com/office/word/2010/wordprocessingCanvas" xmlns:mo="http://schemas.microsoft.com/office/mac/office/2008/main" xmlns:mc="http://schemas.openxmlformats.org/markup-compatibility/2006" xmlns:mv="urn:schemas-microsoft-com:mac:vml" xmlns:o="urn:schemas-microsoft-com:office:office" xmlns:r="http://schemas.openxmlformats.org/officeDocument/2006/relationships" xmlns:m="http://schemas.openxmlformats.org/officeDocument/2006/math" xmlns:v="urn:schemas-microsoft-com:vml" xmlns:wp14="http://schemas.microsoft.com/office/word/2010/wordprocessingDrawing" xmlns:wp="http://schemas.openxmlformats.org/drawingml/2006/wordprocessingDrawing" xmlns:w10="urn:schemas-microsoft-com:office:word" xmlns:w="http://schemas.openxmlformats.org/wordprocessingml/2006/main" xmlns:w14="http://schemas.microsoft.com/office/word/2010/wordml" xmlns:wpg="http://schemas.microsoft.com/office/word/2010/wordprocessingGroup" xmlns:wpi="http://schemas.microsoft.com/office/word/2010/wordprocessingInk" xmlns:wne="http://schemas.microsoft.com/office/word/2006/wordml" xmlns:wps="http://schemas.microsoft.com/office/word/2010/wordprocessingShape" mc:Ignorable="w14 wp14">
   <w:p>
     <w:pPr>
       <w:pStyle w:val="Header"/>
     </w:pPr>
     <w:r>
-      <w:t>P</w:t>
-    </w:r>
-    <w:r>
-      <w:t>SC 204A</w:t>
+      <w:t>PSC 204A</w:t>
     </w:r>
     <w:r>
       <w:tab/>
@@ -1551,7 +2990,7 @@
 </file>
 
 <file path=word/header3.xml><?xml version="1.0" encoding="utf-8"?>
-<w:hdr xmlns:wpc="http://schemas.microsoft.com/office/word/2010/wordprocessingCanvas" xmlns:cx="http://schemas.microsoft.com/office/drawing/2014/chartex" xmlns:cx1="http://schemas.microsoft.com/office/drawing/2015/9/8/chartex" xmlns:cx2="http://schemas.microsoft.com/office/drawing/2015/10/21/chartex" xmlns:cx3="http://schemas.microsoft.com/office/drawing/2016/5/9/chartex" xmlns:cx4="http://schemas.microsoft.com/office/drawing/2016/5/10/chartex" xmlns:cx5="http://schemas.microsoft.com/office/drawing/2016/5/11/chartex" xmlns:cx6="http://schemas.microsoft.com/office/drawing/2016/5/12/chartex" xmlns:cx7="http://schemas.microsoft.com/office/drawing/2016/5/13/chartex" xmlns:cx8="http://schemas.microsoft.com/office/drawing/2016/5/14/chartex" xmlns:mc="http://schemas.openxmlformats.org/markup-compatibility/2006" xmlns:aink="http://schemas.microsoft.com/office/drawing/2016/ink" xmlns:am3d="http://schemas.microsoft.com/office/drawing/2017/model3d" xmlns:o="urn:schemas-microsoft-com:office:office" xmlns:r="http://schemas.openxmlformats.org/officeDocument/2006/relationships" xmlns:m="http://schemas.openxmlformats.org/officeDocument/2006/math" xmlns:v="urn:schemas-microsoft-com:vml" xmlns:wp14="http://schemas.microsoft.com/office/word/2010/wordprocessingDrawing" xmlns:wp="http://schemas.openxmlformats.org/drawingml/2006/wordprocessingDrawing" xmlns:w10="urn:schemas-microsoft-com:office:word" xmlns:w="http://schemas.openxmlformats.org/wordprocessingml/2006/main" xmlns:w14="http://schemas.microsoft.com/office/word/2010/wordml" xmlns:w15="http://schemas.microsoft.com/office/word/2012/wordml" xmlns:w16cid="http://schemas.microsoft.com/office/word/2016/wordml/cid" xmlns:w16se="http://schemas.microsoft.com/office/word/2015/wordml/symex" xmlns:wpg="http://schemas.microsoft.com/office/word/2010/wordprocessingGroup" xmlns:wpi="http://schemas.microsoft.com/office/word/2010/wordprocessingInk" xmlns:wne="http://schemas.microsoft.com/office/word/2006/wordml" xmlns:wps="http://schemas.microsoft.com/office/word/2010/wordprocessingShape" mc:Ignorable="w14 w15 w16se w16cid wp14">
+<w:hdr xmlns:wpc="http://schemas.microsoft.com/office/word/2010/wordprocessingCanvas" xmlns:mo="http://schemas.microsoft.com/office/mac/office/2008/main" xmlns:mc="http://schemas.openxmlformats.org/markup-compatibility/2006" xmlns:mv="urn:schemas-microsoft-com:mac:vml" xmlns:o="urn:schemas-microsoft-com:office:office" xmlns:r="http://schemas.openxmlformats.org/officeDocument/2006/relationships" xmlns:m="http://schemas.openxmlformats.org/officeDocument/2006/math" xmlns:v="urn:schemas-microsoft-com:vml" xmlns:wp14="http://schemas.microsoft.com/office/word/2010/wordprocessingDrawing" xmlns:wp="http://schemas.openxmlformats.org/drawingml/2006/wordprocessingDrawing" xmlns:w10="urn:schemas-microsoft-com:office:word" xmlns:w="http://schemas.openxmlformats.org/wordprocessingml/2006/main" xmlns:w14="http://schemas.microsoft.com/office/word/2010/wordml" xmlns:wpg="http://schemas.microsoft.com/office/word/2010/wordprocessingGroup" xmlns:wpi="http://schemas.microsoft.com/office/word/2010/wordprocessingInk" xmlns:wne="http://schemas.microsoft.com/office/word/2006/wordml" xmlns:wps="http://schemas.microsoft.com/office/word/2010/wordprocessingShape" mc:Ignorable="w14 wp14">
   <w:p>
     <w:pPr>
       <w:pStyle w:val="Header"/>
@@ -1561,8 +3000,97 @@
 </file>
 
 <file path=word/numbering.xml><?xml version="1.0" encoding="utf-8"?>
-<w:numbering xmlns:wpc="http://schemas.microsoft.com/office/word/2010/wordprocessingCanvas" xmlns:cx="http://schemas.microsoft.com/office/drawing/2014/chartex" xmlns:cx1="http://schemas.microsoft.com/office/drawing/2015/9/8/chartex" xmlns:cx2="http://schemas.microsoft.com/office/drawing/2015/10/21/chartex" xmlns:cx3="http://schemas.microsoft.com/office/drawing/2016/5/9/chartex" xmlns:cx4="http://schemas.microsoft.com/office/drawing/2016/5/10/chartex" xmlns:cx5="http://schemas.microsoft.com/office/drawing/2016/5/11/chartex" xmlns:cx6="http://schemas.microsoft.com/office/drawing/2016/5/12/chartex" xmlns:cx7="http://schemas.microsoft.com/office/drawing/2016/5/13/chartex" xmlns:cx8="http://schemas.microsoft.com/office/drawing/2016/5/14/chartex" xmlns:mc="http://schemas.openxmlformats.org/markup-compatibility/2006" xmlns:aink="http://schemas.microsoft.com/office/drawing/2016/ink" xmlns:am3d="http://schemas.microsoft.com/office/drawing/2017/model3d" xmlns:o="urn:schemas-microsoft-com:office:office" xmlns:r="http://schemas.openxmlformats.org/officeDocument/2006/relationships" xmlns:m="http://schemas.openxmlformats.org/officeDocument/2006/math" xmlns:v="urn:schemas-microsoft-com:vml" xmlns:wp14="http://schemas.microsoft.com/office/word/2010/wordprocessingDrawing" xmlns:wp="http://schemas.openxmlformats.org/drawingml/2006/wordprocessingDrawing" xmlns:w10="urn:schemas-microsoft-com:office:word" xmlns:w="http://schemas.openxmlformats.org/wordprocessingml/2006/main" xmlns:w14="http://schemas.microsoft.com/office/word/2010/wordml" xmlns:w15="http://schemas.microsoft.com/office/word/2012/wordml" xmlns:w16cid="http://schemas.microsoft.com/office/word/2016/wordml/cid" xmlns:w16se="http://schemas.microsoft.com/office/word/2015/wordml/symex" xmlns:wpg="http://schemas.microsoft.com/office/word/2010/wordprocessingGroup" xmlns:wpi="http://schemas.microsoft.com/office/word/2010/wordprocessingInk" xmlns:wne="http://schemas.microsoft.com/office/word/2006/wordml" xmlns:wps="http://schemas.microsoft.com/office/word/2010/wordprocessingShape" mc:Ignorable="w14 w15 w16se w16cid wp14">
-  <w:abstractNum w:abstractNumId="0" w15:restartNumberingAfterBreak="0">
+<w:numbering xmlns:wpc="http://schemas.microsoft.com/office/word/2010/wordprocessingCanvas" xmlns:mo="http://schemas.microsoft.com/office/mac/office/2008/main" xmlns:mc="http://schemas.openxmlformats.org/markup-compatibility/2006" xmlns:mv="urn:schemas-microsoft-com:mac:vml" xmlns:o="urn:schemas-microsoft-com:office:office" xmlns:r="http://schemas.openxmlformats.org/officeDocument/2006/relationships" xmlns:m="http://schemas.openxmlformats.org/officeDocument/2006/math" xmlns:v="urn:schemas-microsoft-com:vml" xmlns:wp14="http://schemas.microsoft.com/office/word/2010/wordprocessingDrawing" xmlns:wp="http://schemas.openxmlformats.org/drawingml/2006/wordprocessingDrawing" xmlns:w10="urn:schemas-microsoft-com:office:word" xmlns:w="http://schemas.openxmlformats.org/wordprocessingml/2006/main" xmlns:w14="http://schemas.microsoft.com/office/word/2010/wordml" xmlns:wpg="http://schemas.microsoft.com/office/word/2010/wordprocessingGroup" xmlns:wpi="http://schemas.microsoft.com/office/word/2010/wordprocessingInk" xmlns:wne="http://schemas.microsoft.com/office/word/2006/wordml" xmlns:wps="http://schemas.microsoft.com/office/word/2010/wordprocessingShape" mc:Ignorable="w14 wp14">
+  <w:abstractNum w:abstractNumId="0">
+    <w:nsid w:val="1A474822"/>
+    <w:multiLevelType w:val="hybridMultilevel"/>
+    <w:tmpl w:val="BFF22A02"/>
+    <w:lvl w:ilvl="0" w:tplc="04090017">
+      <w:start w:val="1"/>
+      <w:numFmt w:val="lowerLetter"/>
+      <w:lvlText w:val="%1)"/>
+      <w:lvlJc w:val="left"/>
+      <w:pPr>
+        <w:ind w:left="720" w:hanging="360"/>
+      </w:pPr>
+      <w:rPr>
+        <w:rFonts w:hint="default"/>
+      </w:rPr>
+    </w:lvl>
+    <w:lvl w:ilvl="1" w:tplc="04090019" w:tentative="1">
+      <w:start w:val="1"/>
+      <w:numFmt w:val="lowerLetter"/>
+      <w:lvlText w:val="%2."/>
+      <w:lvlJc w:val="left"/>
+      <w:pPr>
+        <w:ind w:left="1440" w:hanging="360"/>
+      </w:pPr>
+    </w:lvl>
+    <w:lvl w:ilvl="2" w:tplc="0409001B" w:tentative="1">
+      <w:start w:val="1"/>
+      <w:numFmt w:val="lowerRoman"/>
+      <w:lvlText w:val="%3."/>
+      <w:lvlJc w:val="right"/>
+      <w:pPr>
+        <w:ind w:left="2160" w:hanging="180"/>
+      </w:pPr>
+    </w:lvl>
+    <w:lvl w:ilvl="3" w:tplc="0409000F" w:tentative="1">
+      <w:start w:val="1"/>
+      <w:numFmt w:val="decimal"/>
+      <w:lvlText w:val="%4."/>
+      <w:lvlJc w:val="left"/>
+      <w:pPr>
+        <w:ind w:left="2880" w:hanging="360"/>
+      </w:pPr>
+    </w:lvl>
+    <w:lvl w:ilvl="4" w:tplc="04090019" w:tentative="1">
+      <w:start w:val="1"/>
+      <w:numFmt w:val="lowerLetter"/>
+      <w:lvlText w:val="%5."/>
+      <w:lvlJc w:val="left"/>
+      <w:pPr>
+        <w:ind w:left="3600" w:hanging="360"/>
+      </w:pPr>
+    </w:lvl>
+    <w:lvl w:ilvl="5" w:tplc="0409001B" w:tentative="1">
+      <w:start w:val="1"/>
+      <w:numFmt w:val="lowerRoman"/>
+      <w:lvlText w:val="%6."/>
+      <w:lvlJc w:val="right"/>
+      <w:pPr>
+        <w:ind w:left="4320" w:hanging="180"/>
+      </w:pPr>
+    </w:lvl>
+    <w:lvl w:ilvl="6" w:tplc="0409000F" w:tentative="1">
+      <w:start w:val="1"/>
+      <w:numFmt w:val="decimal"/>
+      <w:lvlText w:val="%7."/>
+      <w:lvlJc w:val="left"/>
+      <w:pPr>
+        <w:ind w:left="5040" w:hanging="360"/>
+      </w:pPr>
+    </w:lvl>
+    <w:lvl w:ilvl="7" w:tplc="04090019" w:tentative="1">
+      <w:start w:val="1"/>
+      <w:numFmt w:val="lowerLetter"/>
+      <w:lvlText w:val="%8."/>
+      <w:lvlJc w:val="left"/>
+      <w:pPr>
+        <w:ind w:left="5760" w:hanging="360"/>
+      </w:pPr>
+    </w:lvl>
+    <w:lvl w:ilvl="8" w:tplc="0409001B" w:tentative="1">
+      <w:start w:val="1"/>
+      <w:numFmt w:val="lowerRoman"/>
+      <w:lvlText w:val="%9."/>
+      <w:lvlJc w:val="right"/>
+      <w:pPr>
+        <w:ind w:left="6480" w:hanging="180"/>
+      </w:pPr>
+    </w:lvl>
+  </w:abstractNum>
+  <w:abstractNum w:abstractNumId="1">
     <w:nsid w:val="24047318"/>
     <w:multiLevelType w:val="hybridMultilevel"/>
     <w:tmpl w:val="791A7DDC"/>
@@ -1678,7 +3206,96 @@
       </w:pPr>
     </w:lvl>
   </w:abstractNum>
-  <w:abstractNum w:abstractNumId="1" w15:restartNumberingAfterBreak="0">
+  <w:abstractNum w:abstractNumId="2">
+    <w:nsid w:val="672364E0"/>
+    <w:multiLevelType w:val="hybridMultilevel"/>
+    <w:tmpl w:val="9B78DB34"/>
+    <w:lvl w:ilvl="0" w:tplc="04090017">
+      <w:start w:val="1"/>
+      <w:numFmt w:val="lowerLetter"/>
+      <w:lvlText w:val="%1)"/>
+      <w:lvlJc w:val="left"/>
+      <w:pPr>
+        <w:ind w:left="720" w:hanging="360"/>
+      </w:pPr>
+      <w:rPr>
+        <w:rFonts w:hint="default"/>
+      </w:rPr>
+    </w:lvl>
+    <w:lvl w:ilvl="1" w:tplc="04090019" w:tentative="1">
+      <w:start w:val="1"/>
+      <w:numFmt w:val="lowerLetter"/>
+      <w:lvlText w:val="%2."/>
+      <w:lvlJc w:val="left"/>
+      <w:pPr>
+        <w:ind w:left="1440" w:hanging="360"/>
+      </w:pPr>
+    </w:lvl>
+    <w:lvl w:ilvl="2" w:tplc="0409001B" w:tentative="1">
+      <w:start w:val="1"/>
+      <w:numFmt w:val="lowerRoman"/>
+      <w:lvlText w:val="%3."/>
+      <w:lvlJc w:val="right"/>
+      <w:pPr>
+        <w:ind w:left="2160" w:hanging="180"/>
+      </w:pPr>
+    </w:lvl>
+    <w:lvl w:ilvl="3" w:tplc="0409000F" w:tentative="1">
+      <w:start w:val="1"/>
+      <w:numFmt w:val="decimal"/>
+      <w:lvlText w:val="%4."/>
+      <w:lvlJc w:val="left"/>
+      <w:pPr>
+        <w:ind w:left="2880" w:hanging="360"/>
+      </w:pPr>
+    </w:lvl>
+    <w:lvl w:ilvl="4" w:tplc="04090019" w:tentative="1">
+      <w:start w:val="1"/>
+      <w:numFmt w:val="lowerLetter"/>
+      <w:lvlText w:val="%5."/>
+      <w:lvlJc w:val="left"/>
+      <w:pPr>
+        <w:ind w:left="3600" w:hanging="360"/>
+      </w:pPr>
+    </w:lvl>
+    <w:lvl w:ilvl="5" w:tplc="0409001B" w:tentative="1">
+      <w:start w:val="1"/>
+      <w:numFmt w:val="lowerRoman"/>
+      <w:lvlText w:val="%6."/>
+      <w:lvlJc w:val="right"/>
+      <w:pPr>
+        <w:ind w:left="4320" w:hanging="180"/>
+      </w:pPr>
+    </w:lvl>
+    <w:lvl w:ilvl="6" w:tplc="0409000F" w:tentative="1">
+      <w:start w:val="1"/>
+      <w:numFmt w:val="decimal"/>
+      <w:lvlText w:val="%7."/>
+      <w:lvlJc w:val="left"/>
+      <w:pPr>
+        <w:ind w:left="5040" w:hanging="360"/>
+      </w:pPr>
+    </w:lvl>
+    <w:lvl w:ilvl="7" w:tplc="04090019" w:tentative="1">
+      <w:start w:val="1"/>
+      <w:numFmt w:val="lowerLetter"/>
+      <w:lvlText w:val="%8."/>
+      <w:lvlJc w:val="left"/>
+      <w:pPr>
+        <w:ind w:left="5760" w:hanging="360"/>
+      </w:pPr>
+    </w:lvl>
+    <w:lvl w:ilvl="8" w:tplc="0409001B" w:tentative="1">
+      <w:start w:val="1"/>
+      <w:numFmt w:val="lowerRoman"/>
+      <w:lvlText w:val="%9."/>
+      <w:lvlJc w:val="right"/>
+      <w:pPr>
+        <w:ind w:left="6480" w:hanging="180"/>
+      </w:pPr>
+    </w:lvl>
+  </w:abstractNum>
+  <w:abstractNum w:abstractNumId="3">
     <w:nsid w:val="7F937C82"/>
     <w:multiLevelType w:val="hybridMultilevel"/>
     <w:tmpl w:val="B23C31C2"/>
@@ -1765,16 +3382,22 @@
     </w:lvl>
   </w:abstractNum>
   <w:num w:numId="1">
-    <w:abstractNumId w:val="0"/>
+    <w:abstractNumId w:val="1"/>
   </w:num>
   <w:num w:numId="2">
-    <w:abstractNumId w:val="1"/>
+    <w:abstractNumId w:val="3"/>
+  </w:num>
+  <w:num w:numId="3">
+    <w:abstractNumId w:val="2"/>
+  </w:num>
+  <w:num w:numId="4">
+    <w:abstractNumId w:val="0"/>
   </w:num>
 </w:numbering>
 </file>
 
 <file path=word/styles.xml><?xml version="1.0" encoding="utf-8"?>
-<w:styles xmlns:mc="http://schemas.openxmlformats.org/markup-compatibility/2006" xmlns:r="http://schemas.openxmlformats.org/officeDocument/2006/relationships" xmlns:w="http://schemas.openxmlformats.org/wordprocessingml/2006/main" xmlns:w14="http://schemas.microsoft.com/office/word/2010/wordml" xmlns:w15="http://schemas.microsoft.com/office/word/2012/wordml" xmlns:w16cid="http://schemas.microsoft.com/office/word/2016/wordml/cid" xmlns:w16se="http://schemas.microsoft.com/office/word/2015/wordml/symex" mc:Ignorable="w14 w15 w16se w16cid">
+<w:styles xmlns:mc="http://schemas.openxmlformats.org/markup-compatibility/2006" xmlns:r="http://schemas.openxmlformats.org/officeDocument/2006/relationships" xmlns:w="http://schemas.openxmlformats.org/wordprocessingml/2006/main" xmlns:w14="http://schemas.microsoft.com/office/word/2010/wordml" mc:Ignorable="w14">
   <w:docDefaults>
     <w:rPrDefault>
       <w:rPr>
@@ -1784,377 +3407,153 @@
     </w:rPrDefault>
     <w:pPrDefault/>
   </w:docDefaults>
-  <w:latentStyles w:defLockedState="0" w:defUIPriority="99" w:defSemiHidden="0" w:defUnhideWhenUsed="0" w:defQFormat="0" w:count="375">
-    <w:lsdException w:name="Normal" w:uiPriority="0" w:qFormat="1"/>
-    <w:lsdException w:name="heading 1" w:uiPriority="9" w:qFormat="1"/>
-    <w:lsdException w:name="heading 2" w:semiHidden="1" w:uiPriority="9" w:unhideWhenUsed="1" w:qFormat="1"/>
-    <w:lsdException w:name="heading 3" w:semiHidden="1" w:uiPriority="9" w:unhideWhenUsed="1" w:qFormat="1"/>
-    <w:lsdException w:name="heading 4" w:semiHidden="1" w:uiPriority="9" w:unhideWhenUsed="1" w:qFormat="1"/>
-    <w:lsdException w:name="heading 5" w:semiHidden="1" w:uiPriority="9" w:unhideWhenUsed="1" w:qFormat="1"/>
-    <w:lsdException w:name="heading 6" w:semiHidden="1" w:uiPriority="9" w:unhideWhenUsed="1" w:qFormat="1"/>
-    <w:lsdException w:name="heading 7" w:semiHidden="1" w:uiPriority="9" w:unhideWhenUsed="1" w:qFormat="1"/>
-    <w:lsdException w:name="heading 8" w:semiHidden="1" w:uiPriority="9" w:unhideWhenUsed="1" w:qFormat="1"/>
-    <w:lsdException w:name="heading 9" w:semiHidden="1" w:uiPriority="9" w:unhideWhenUsed="1" w:qFormat="1"/>
-    <w:lsdException w:name="index 1" w:semiHidden="1" w:unhideWhenUsed="1"/>
-    <w:lsdException w:name="index 2" w:semiHidden="1" w:unhideWhenUsed="1"/>
-    <w:lsdException w:name="index 3" w:semiHidden="1" w:unhideWhenUsed="1"/>
-    <w:lsdException w:name="index 4" w:semiHidden="1" w:unhideWhenUsed="1"/>
-    <w:lsdException w:name="index 5" w:semiHidden="1" w:unhideWhenUsed="1"/>
-    <w:lsdException w:name="index 6" w:semiHidden="1" w:unhideWhenUsed="1"/>
-    <w:lsdException w:name="index 7" w:semiHidden="1" w:unhideWhenUsed="1"/>
-    <w:lsdException w:name="index 8" w:semiHidden="1" w:unhideWhenUsed="1"/>
-    <w:lsdException w:name="index 9" w:semiHidden="1" w:unhideWhenUsed="1"/>
-    <w:lsdException w:name="toc 1" w:semiHidden="1" w:uiPriority="39" w:unhideWhenUsed="1"/>
-    <w:lsdException w:name="toc 2" w:semiHidden="1" w:uiPriority="39" w:unhideWhenUsed="1"/>
-    <w:lsdException w:name="toc 3" w:semiHidden="1" w:uiPriority="39" w:unhideWhenUsed="1"/>
-    <w:lsdException w:name="toc 4" w:semiHidden="1" w:uiPriority="39" w:unhideWhenUsed="1"/>
-    <w:lsdException w:name="toc 5" w:semiHidden="1" w:uiPriority="39" w:unhideWhenUsed="1"/>
-    <w:lsdException w:name="toc 6" w:semiHidden="1" w:uiPriority="39" w:unhideWhenUsed="1"/>
-    <w:lsdException w:name="toc 7" w:semiHidden="1" w:uiPriority="39" w:unhideWhenUsed="1"/>
-    <w:lsdException w:name="toc 8" w:semiHidden="1" w:uiPriority="39" w:unhideWhenUsed="1"/>
-    <w:lsdException w:name="toc 9" w:semiHidden="1" w:uiPriority="39" w:unhideWhenUsed="1"/>
-    <w:lsdException w:name="Normal Indent" w:semiHidden="1" w:unhideWhenUsed="1"/>
-    <w:lsdException w:name="footnote text" w:semiHidden="1" w:unhideWhenUsed="1"/>
-    <w:lsdException w:name="annotation text" w:semiHidden="1" w:unhideWhenUsed="1"/>
-    <w:lsdException w:name="header" w:semiHidden="1" w:unhideWhenUsed="1"/>
-    <w:lsdException w:name="footer" w:semiHidden="1" w:unhideWhenUsed="1"/>
-    <w:lsdException w:name="index heading" w:semiHidden="1" w:unhideWhenUsed="1"/>
-    <w:lsdException w:name="caption" w:semiHidden="1" w:uiPriority="35" w:unhideWhenUsed="1" w:qFormat="1"/>
-    <w:lsdException w:name="table of figures" w:semiHidden="1" w:unhideWhenUsed="1"/>
-    <w:lsdException w:name="envelope address" w:semiHidden="1" w:unhideWhenUsed="1"/>
-    <w:lsdException w:name="envelope return" w:semiHidden="1" w:unhideWhenUsed="1"/>
-    <w:lsdException w:name="footnote reference" w:semiHidden="1" w:unhideWhenUsed="1"/>
-    <w:lsdException w:name="annotation reference" w:semiHidden="1" w:unhideWhenUsed="1"/>
-    <w:lsdException w:name="line number" w:semiHidden="1" w:unhideWhenUsed="1"/>
-    <w:lsdException w:name="page number" w:semiHidden="1" w:unhideWhenUsed="1"/>
-    <w:lsdException w:name="endnote reference" w:semiHidden="1" w:unhideWhenUsed="1"/>
-    <w:lsdException w:name="endnote text" w:semiHidden="1" w:unhideWhenUsed="1"/>
-    <w:lsdException w:name="table of authorities" w:semiHidden="1" w:unhideWhenUsed="1"/>
-    <w:lsdException w:name="macro" w:semiHidden="1" w:unhideWhenUsed="1"/>
-    <w:lsdException w:name="toa heading" w:semiHidden="1" w:unhideWhenUsed="1"/>
-    <w:lsdException w:name="List" w:semiHidden="1" w:unhideWhenUsed="1"/>
-    <w:lsdException w:name="List Bullet" w:semiHidden="1" w:unhideWhenUsed="1"/>
-    <w:lsdException w:name="List Number" w:semiHidden="1" w:unhideWhenUsed="1"/>
-    <w:lsdException w:name="List 2" w:semiHidden="1" w:unhideWhenUsed="1"/>
-    <w:lsdException w:name="List 3" w:semiHidden="1" w:unhideWhenUsed="1"/>
-    <w:lsdException w:name="List 4" w:semiHidden="1" w:unhideWhenUsed="1"/>
-    <w:lsdException w:name="List 5" w:semiHidden="1" w:unhideWhenUsed="1"/>
-    <w:lsdException w:name="List Bullet 2" w:semiHidden="1" w:unhideWhenUsed="1"/>
-    <w:lsdException w:name="List Bullet 3" w:semiHidden="1" w:unhideWhenUsed="1"/>
-    <w:lsdException w:name="List Bullet 4" w:semiHidden="1" w:unhideWhenUsed="1"/>
-    <w:lsdException w:name="List Bullet 5" w:semiHidden="1" w:unhideWhenUsed="1"/>
-    <w:lsdException w:name="List Number 2" w:semiHidden="1" w:unhideWhenUsed="1"/>
-    <w:lsdException w:name="List Number 3" w:semiHidden="1" w:unhideWhenUsed="1"/>
-    <w:lsdException w:name="List Number 4" w:semiHidden="1" w:unhideWhenUsed="1"/>
-    <w:lsdException w:name="List Number 5" w:semiHidden="1" w:unhideWhenUsed="1"/>
-    <w:lsdException w:name="Title" w:uiPriority="10" w:qFormat="1"/>
-    <w:lsdException w:name="Closing" w:semiHidden="1" w:unhideWhenUsed="1"/>
-    <w:lsdException w:name="Signature" w:semiHidden="1" w:unhideWhenUsed="1"/>
-    <w:lsdException w:name="Default Paragraph Font" w:semiHidden="1" w:uiPriority="1" w:unhideWhenUsed="1"/>
-    <w:lsdException w:name="Body Text" w:semiHidden="1" w:unhideWhenUsed="1"/>
-    <w:lsdException w:name="Body Text Indent" w:semiHidden="1" w:unhideWhenUsed="1"/>
-    <w:lsdException w:name="List Continue" w:semiHidden="1" w:unhideWhenUsed="1"/>
-    <w:lsdException w:name="List Continue 2" w:semiHidden="1" w:unhideWhenUsed="1"/>
-    <w:lsdException w:name="List Continue 3" w:semiHidden="1" w:unhideWhenUsed="1"/>
-    <w:lsdException w:name="List Continue 4" w:semiHidden="1" w:unhideWhenUsed="1"/>
-    <w:lsdException w:name="List Continue 5" w:semiHidden="1" w:unhideWhenUsed="1"/>
-    <w:lsdException w:name="Message Header" w:semiHidden="1" w:unhideWhenUsed="1"/>
-    <w:lsdException w:name="Subtitle" w:uiPriority="11" w:qFormat="1"/>
-    <w:lsdException w:name="Salutation" w:semiHidden="1" w:unhideWhenUsed="1"/>
-    <w:lsdException w:name="Date" w:semiHidden="1" w:unhideWhenUsed="1"/>
-    <w:lsdException w:name="Body Text First Indent" w:semiHidden="1" w:unhideWhenUsed="1"/>
-    <w:lsdException w:name="Body Text First Indent 2" w:semiHidden="1" w:unhideWhenUsed="1"/>
-    <w:lsdException w:name="Note Heading" w:semiHidden="1" w:unhideWhenUsed="1"/>
-    <w:lsdException w:name="Body Text 2" w:semiHidden="1" w:unhideWhenUsed="1"/>
-    <w:lsdException w:name="Body Text 3" w:semiHidden="1" w:unhideWhenUsed="1"/>
-    <w:lsdException w:name="Body Text Indent 2" w:semiHidden="1" w:unhideWhenUsed="1"/>
-    <w:lsdException w:name="Body Text Indent 3" w:semiHidden="1" w:unhideWhenUsed="1"/>
-    <w:lsdException w:name="Block Text" w:semiHidden="1" w:unhideWhenUsed="1"/>
-    <w:lsdException w:name="Hyperlink" w:semiHidden="1" w:unhideWhenUsed="1"/>
-    <w:lsdException w:name="FollowedHyperlink" w:semiHidden="1" w:unhideWhenUsed="1"/>
-    <w:lsdException w:name="Strong" w:uiPriority="22" w:qFormat="1"/>
-    <w:lsdException w:name="Emphasis" w:uiPriority="20" w:qFormat="1"/>
-    <w:lsdException w:name="Document Map" w:semiHidden="1" w:unhideWhenUsed="1"/>
-    <w:lsdException w:name="Plain Text" w:semiHidden="1" w:unhideWhenUsed="1"/>
-    <w:lsdException w:name="E-mail Signature" w:semiHidden="1" w:unhideWhenUsed="1"/>
-    <w:lsdException w:name="HTML Top of Form" w:semiHidden="1" w:unhideWhenUsed="1"/>
-    <w:lsdException w:name="HTML Bottom of Form" w:semiHidden="1" w:unhideWhenUsed="1"/>
-    <w:lsdException w:name="Normal (Web)" w:semiHidden="1" w:unhideWhenUsed="1"/>
-    <w:lsdException w:name="HTML Acronym" w:semiHidden="1" w:unhideWhenUsed="1"/>
-    <w:lsdException w:name="HTML Address" w:semiHidden="1" w:unhideWhenUsed="1"/>
-    <w:lsdException w:name="HTML Cite" w:semiHidden="1" w:unhideWhenUsed="1"/>
-    <w:lsdException w:name="HTML Code" w:semiHidden="1" w:unhideWhenUsed="1"/>
-    <w:lsdException w:name="HTML Definition" w:semiHidden="1" w:unhideWhenUsed="1"/>
-    <w:lsdException w:name="HTML Keyboard" w:semiHidden="1" w:unhideWhenUsed="1"/>
-    <w:lsdException w:name="HTML Preformatted" w:semiHidden="1" w:unhideWhenUsed="1"/>
-    <w:lsdException w:name="HTML Sample" w:semiHidden="1" w:unhideWhenUsed="1"/>
-    <w:lsdException w:name="HTML Typewriter" w:semiHidden="1" w:unhideWhenUsed="1"/>
-    <w:lsdException w:name="HTML Variable" w:semiHidden="1" w:unhideWhenUsed="1"/>
-    <w:lsdException w:name="Normal Table" w:semiHidden="1" w:unhideWhenUsed="1"/>
-    <w:lsdException w:name="annotation subject" w:semiHidden="1" w:unhideWhenUsed="1"/>
-    <w:lsdException w:name="No List" w:semiHidden="1" w:unhideWhenUsed="1"/>
-    <w:lsdException w:name="Outline List 1" w:semiHidden="1" w:unhideWhenUsed="1"/>
-    <w:lsdException w:name="Outline List 2" w:semiHidden="1" w:unhideWhenUsed="1"/>
-    <w:lsdException w:name="Outline List 3" w:semiHidden="1" w:unhideWhenUsed="1"/>
-    <w:lsdException w:name="Table Simple 1" w:semiHidden="1" w:unhideWhenUsed="1"/>
-    <w:lsdException w:name="Table Simple 2" w:semiHidden="1" w:unhideWhenUsed="1"/>
-    <w:lsdException w:name="Table Simple 3" w:semiHidden="1" w:unhideWhenUsed="1"/>
-    <w:lsdException w:name="Table Classic 1" w:semiHidden="1" w:unhideWhenUsed="1"/>
-    <w:lsdException w:name="Table Classic 2" w:semiHidden="1" w:unhideWhenUsed="1"/>
-    <w:lsdException w:name="Table Classic 3" w:semiHidden="1" w:unhideWhenUsed="1"/>
-    <w:lsdException w:name="Table Classic 4" w:semiHidden="1" w:unhideWhenUsed="1"/>
-    <w:lsdException w:name="Table Colorful 1" w:semiHidden="1" w:unhideWhenUsed="1"/>
-    <w:lsdException w:name="Table Colorful 2" w:semiHidden="1" w:unhideWhenUsed="1"/>
-    <w:lsdException w:name="Table Colorful 3" w:semiHidden="1" w:unhideWhenUsed="1"/>
-    <w:lsdException w:name="Table Columns 1" w:semiHidden="1" w:unhideWhenUsed="1"/>
-    <w:lsdException w:name="Table Columns 2" w:semiHidden="1" w:unhideWhenUsed="1"/>
-    <w:lsdException w:name="Table Columns 3" w:semiHidden="1" w:unhideWhenUsed="1"/>
-    <w:lsdException w:name="Table Columns 4" w:semiHidden="1" w:unhideWhenUsed="1"/>
-    <w:lsdException w:name="Table Columns 5" w:semiHidden="1" w:unhideWhenUsed="1"/>
-    <w:lsdException w:name="Table Grid 1" w:semiHidden="1" w:unhideWhenUsed="1"/>
-    <w:lsdException w:name="Table Grid 2" w:semiHidden="1" w:unhideWhenUsed="1"/>
-    <w:lsdException w:name="Table Grid 3" w:semiHidden="1" w:unhideWhenUsed="1"/>
-    <w:lsdException w:name="Table Grid 4" w:semiHidden="1" w:unhideWhenUsed="1"/>
-    <w:lsdException w:name="Table Grid 5" w:semiHidden="1" w:unhideWhenUsed="1"/>
-    <w:lsdException w:name="Table Grid 6" w:semiHidden="1" w:unhideWhenUsed="1"/>
-    <w:lsdException w:name="Table Grid 7" w:semiHidden="1" w:unhideWhenUsed="1"/>
-    <w:lsdException w:name="Table Grid 8" w:semiHidden="1" w:unhideWhenUsed="1"/>
-    <w:lsdException w:name="Table List 1" w:semiHidden="1" w:unhideWhenUsed="1"/>
-    <w:lsdException w:name="Table List 2" w:semiHidden="1" w:unhideWhenUsed="1"/>
-    <w:lsdException w:name="Table List 3" w:semiHidden="1" w:unhideWhenUsed="1"/>
-    <w:lsdException w:name="Table List 4" w:semiHidden="1" w:unhideWhenUsed="1"/>
-    <w:lsdException w:name="Table List 5" w:semiHidden="1" w:unhideWhenUsed="1"/>
-    <w:lsdException w:name="Table List 6" w:semiHidden="1" w:unhideWhenUsed="1"/>
-    <w:lsdException w:name="Table List 7" w:semiHidden="1" w:unhideWhenUsed="1"/>
-    <w:lsdException w:name="Table List 8" w:semiHidden="1" w:unhideWhenUsed="1"/>
-    <w:lsdException w:name="Table 3D effects 1" w:semiHidden="1" w:unhideWhenUsed="1"/>
-    <w:lsdException w:name="Table 3D effects 2" w:semiHidden="1" w:unhideWhenUsed="1"/>
-    <w:lsdException w:name="Table 3D effects 3" w:semiHidden="1" w:unhideWhenUsed="1"/>
-    <w:lsdException w:name="Table Contemporary" w:semiHidden="1" w:unhideWhenUsed="1"/>
-    <w:lsdException w:name="Table Elegant" w:semiHidden="1" w:unhideWhenUsed="1"/>
-    <w:lsdException w:name="Table Professional" w:semiHidden="1" w:unhideWhenUsed="1"/>
-    <w:lsdException w:name="Table Subtle 1" w:semiHidden="1" w:unhideWhenUsed="1"/>
-    <w:lsdException w:name="Table Subtle 2" w:semiHidden="1" w:unhideWhenUsed="1"/>
-    <w:lsdException w:name="Table Web 1" w:semiHidden="1" w:unhideWhenUsed="1"/>
-    <w:lsdException w:name="Table Web 2" w:semiHidden="1" w:unhideWhenUsed="1"/>
-    <w:lsdException w:name="Table Web 3" w:semiHidden="1" w:unhideWhenUsed="1"/>
-    <w:lsdException w:name="Balloon Text" w:semiHidden="1" w:unhideWhenUsed="1"/>
-    <w:lsdException w:name="Table Grid" w:uiPriority="59"/>
-    <w:lsdException w:name="Table Theme" w:semiHidden="1" w:unhideWhenUsed="1"/>
-    <w:lsdException w:name="Placeholder Text" w:semiHidden="1"/>
-    <w:lsdException w:name="No Spacing" w:uiPriority="1" w:qFormat="1"/>
-    <w:lsdException w:name="Light Shading" w:uiPriority="60"/>
-    <w:lsdException w:name="Light List" w:uiPriority="61"/>
-    <w:lsdException w:name="Light Grid" w:uiPriority="62"/>
-    <w:lsdException w:name="Medium Shading 1" w:uiPriority="63"/>
-    <w:lsdException w:name="Medium Shading 2" w:uiPriority="64"/>
-    <w:lsdException w:name="Medium List 1" w:uiPriority="65"/>
-    <w:lsdException w:name="Medium List 2" w:uiPriority="66"/>
-    <w:lsdException w:name="Medium Grid 1" w:uiPriority="67"/>
-    <w:lsdException w:name="Medium Grid 2" w:uiPriority="68"/>
-    <w:lsdException w:name="Medium Grid 3" w:uiPriority="69"/>
-    <w:lsdException w:name="Dark List" w:uiPriority="70"/>
-    <w:lsdException w:name="Colorful Shading" w:uiPriority="71"/>
-    <w:lsdException w:name="Colorful List" w:uiPriority="72"/>
-    <w:lsdException w:name="Colorful Grid" w:uiPriority="73"/>
-    <w:lsdException w:name="Light Shading Accent 1" w:uiPriority="60"/>
-    <w:lsdException w:name="Light List Accent 1" w:uiPriority="61"/>
-    <w:lsdException w:name="Light Grid Accent 1" w:uiPriority="62"/>
-    <w:lsdException w:name="Medium Shading 1 Accent 1" w:uiPriority="63"/>
-    <w:lsdException w:name="Medium Shading 2 Accent 1" w:uiPriority="64"/>
-    <w:lsdException w:name="Medium List 1 Accent 1" w:uiPriority="65"/>
-    <w:lsdException w:name="Revision" w:semiHidden="1"/>
-    <w:lsdException w:name="List Paragraph" w:uiPriority="34" w:qFormat="1"/>
-    <w:lsdException w:name="Quote" w:uiPriority="29" w:qFormat="1"/>
-    <w:lsdException w:name="Intense Quote" w:uiPriority="30" w:qFormat="1"/>
-    <w:lsdException w:name="Medium List 2 Accent 1" w:uiPriority="66"/>
-    <w:lsdException w:name="Medium Grid 1 Accent 1" w:uiPriority="67"/>
-    <w:lsdException w:name="Medium Grid 2 Accent 1" w:uiPriority="68"/>
-    <w:lsdException w:name="Medium Grid 3 Accent 1" w:uiPriority="69"/>
-    <w:lsdException w:name="Dark List Accent 1" w:uiPriority="70"/>
-    <w:lsdException w:name="Colorful Shading Accent 1" w:uiPriority="71"/>
-    <w:lsdException w:name="Colorful List Accent 1" w:uiPriority="72"/>
-    <w:lsdException w:name="Colorful Grid Accent 1" w:uiPriority="73"/>
-    <w:lsdException w:name="Light Shading Accent 2" w:uiPriority="60"/>
-    <w:lsdException w:name="Light List Accent 2" w:uiPriority="61"/>
-    <w:lsdException w:name="Light Grid Accent 2" w:uiPriority="62"/>
-    <w:lsdException w:name="Medium Shading 1 Accent 2" w:uiPriority="63"/>
-    <w:lsdException w:name="Medium Shading 2 Accent 2" w:uiPriority="64"/>
-    <w:lsdException w:name="Medium List 1 Accent 2" w:uiPriority="65"/>
-    <w:lsdException w:name="Medium List 2 Accent 2" w:uiPriority="66"/>
-    <w:lsdException w:name="Medium Grid 1 Accent 2" w:uiPriority="67"/>
-    <w:lsdException w:name="Medium Grid 2 Accent 2" w:uiPriority="68"/>
-    <w:lsdException w:name="Medium Grid 3 Accent 2" w:uiPriority="69"/>
-    <w:lsdException w:name="Dark List Accent 2" w:uiPriority="70"/>
-    <w:lsdException w:name="Colorful Shading Accent 2" w:uiPriority="71"/>
-    <w:lsdException w:name="Colorful List Accent 2" w:uiPriority="72"/>
-    <w:lsdException w:name="Colorful Grid Accent 2" w:uiPriority="73"/>
-    <w:lsdException w:name="Light Shading Accent 3" w:uiPriority="60"/>
-    <w:lsdException w:name="Light List Accent 3" w:uiPriority="61"/>
-    <w:lsdException w:name="Light Grid Accent 3" w:uiPriority="62"/>
-    <w:lsdException w:name="Medium Shading 1 Accent 3" w:uiPriority="63"/>
-    <w:lsdException w:name="Medium Shading 2 Accent 3" w:uiPriority="64"/>
-    <w:lsdException w:name="Medium List 1 Accent 3" w:uiPriority="65"/>
-    <w:lsdException w:name="Medium List 2 Accent 3" w:uiPriority="66"/>
-    <w:lsdException w:name="Medium Grid 1 Accent 3" w:uiPriority="67"/>
-    <w:lsdException w:name="Medium Grid 2 Accent 3" w:uiPriority="68"/>
-    <w:lsdException w:name="Medium Grid 3 Accent 3" w:uiPriority="69"/>
-    <w:lsdException w:name="Dark List Accent 3" w:uiPriority="70"/>
-    <w:lsdException w:name="Colorful Shading Accent 3" w:uiPriority="71"/>
-    <w:lsdException w:name="Colorful List Accent 3" w:uiPriority="72"/>
-    <w:lsdException w:name="Colorful Grid Accent 3" w:uiPriority="73"/>
-    <w:lsdException w:name="Light Shading Accent 4" w:uiPriority="60"/>
-    <w:lsdException w:name="Light List Accent 4" w:uiPriority="61"/>
-    <w:lsdException w:name="Light Grid Accent 4" w:uiPriority="62"/>
-    <w:lsdException w:name="Medium Shading 1 Accent 4" w:uiPriority="63"/>
-    <w:lsdException w:name="Medium Shading 2 Accent 4" w:uiPriority="64"/>
-    <w:lsdException w:name="Medium List 1 Accent 4" w:uiPriority="65"/>
-    <w:lsdException w:name="Medium List 2 Accent 4" w:uiPriority="66"/>
-    <w:lsdException w:name="Medium Grid 1 Accent 4" w:uiPriority="67"/>
-    <w:lsdException w:name="Medium Grid 2 Accent 4" w:uiPriority="68"/>
-    <w:lsdException w:name="Medium Grid 3 Accent 4" w:uiPriority="69"/>
-    <w:lsdException w:name="Dark List Accent 4" w:uiPriority="70"/>
-    <w:lsdException w:name="Colorful Shading Accent 4" w:uiPriority="71"/>
-    <w:lsdException w:name="Colorful List Accent 4" w:uiPriority="72"/>
-    <w:lsdException w:name="Colorful Grid Accent 4" w:uiPriority="73"/>
-    <w:lsdException w:name="Light Shading Accent 5" w:uiPriority="60"/>
-    <w:lsdException w:name="Light List Accent 5" w:uiPriority="61"/>
-    <w:lsdException w:name="Light Grid Accent 5" w:uiPriority="62"/>
-    <w:lsdException w:name="Medium Shading 1 Accent 5" w:uiPriority="63"/>
-    <w:lsdException w:name="Medium Shading 2 Accent 5" w:uiPriority="64"/>
-    <w:lsdException w:name="Medium List 1 Accent 5" w:uiPriority="65"/>
-    <w:lsdException w:name="Medium List 2 Accent 5" w:uiPriority="66"/>
-    <w:lsdException w:name="Medium Grid 1 Accent 5" w:uiPriority="67"/>
-    <w:lsdException w:name="Medium Grid 2 Accent 5" w:uiPriority="68"/>
-    <w:lsdException w:name="Medium Grid 3 Accent 5" w:uiPriority="69"/>
-    <w:lsdException w:name="Dark List Accent 5" w:uiPriority="70"/>
-    <w:lsdException w:name="Colorful Shading Accent 5" w:uiPriority="71"/>
-    <w:lsdException w:name="Colorful List Accent 5" w:uiPriority="72"/>
-    <w:lsdException w:name="Colorful Grid Accent 5" w:uiPriority="73"/>
-    <w:lsdException w:name="Light Shading Accent 6" w:uiPriority="60"/>
-    <w:lsdException w:name="Light List Accent 6" w:uiPriority="61"/>
-    <w:lsdException w:name="Light Grid Accent 6" w:uiPriority="62"/>
-    <w:lsdException w:name="Medium Shading 1 Accent 6" w:uiPriority="63"/>
-    <w:lsdException w:name="Medium Shading 2 Accent 6" w:uiPriority="64"/>
-    <w:lsdException w:name="Medium List 1 Accent 6" w:uiPriority="65"/>
-    <w:lsdException w:name="Medium List 2 Accent 6" w:uiPriority="66"/>
-    <w:lsdException w:name="Medium Grid 1 Accent 6" w:uiPriority="67"/>
-    <w:lsdException w:name="Medium Grid 2 Accent 6" w:uiPriority="68"/>
-    <w:lsdException w:name="Medium Grid 3 Accent 6" w:uiPriority="69"/>
-    <w:lsdException w:name="Dark List Accent 6" w:uiPriority="70"/>
-    <w:lsdException w:name="Colorful Shading Accent 6" w:uiPriority="71"/>
-    <w:lsdException w:name="Colorful List Accent 6" w:uiPriority="72"/>
-    <w:lsdException w:name="Colorful Grid Accent 6" w:uiPriority="73"/>
-    <w:lsdException w:name="Subtle Emphasis" w:uiPriority="19" w:qFormat="1"/>
-    <w:lsdException w:name="Intense Emphasis" w:uiPriority="21" w:qFormat="1"/>
-    <w:lsdException w:name="Subtle Reference" w:uiPriority="31" w:qFormat="1"/>
-    <w:lsdException w:name="Intense Reference" w:uiPriority="32" w:qFormat="1"/>
-    <w:lsdException w:name="Book Title" w:uiPriority="33" w:qFormat="1"/>
-    <w:lsdException w:name="Bibliography" w:semiHidden="1" w:uiPriority="37" w:unhideWhenUsed="1"/>
-    <w:lsdException w:name="TOC Heading" w:semiHidden="1" w:uiPriority="39" w:unhideWhenUsed="1" w:qFormat="1"/>
-    <w:lsdException w:name="Grid Table Light" w:semiHidden="1" w:unhideWhenUsed="1"/>
-    <w:lsdException w:name="Grid Table 1 Light" w:semiHidden="1" w:unhideWhenUsed="1"/>
-    <w:lsdException w:name="Grid Table 2" w:semiHidden="1" w:unhideWhenUsed="1"/>
-    <w:lsdException w:name="Grid Table 3" w:semiHidden="1" w:unhideWhenUsed="1"/>
-    <w:lsdException w:name="Grid Table 4" w:uiPriority="49"/>
-    <w:lsdException w:name="Grid Table 5 Dark" w:uiPriority="50"/>
-    <w:lsdException w:name="Grid Table 6 Colorful" w:uiPriority="51"/>
-    <w:lsdException w:name="Grid Table 7 Colorful" w:uiPriority="52"/>
-    <w:lsdException w:name="Grid Table 1 Light Accent 1" w:uiPriority="46"/>
-    <w:lsdException w:name="Grid Table 2 Accent 1" w:uiPriority="47"/>
-    <w:lsdException w:name="Grid Table 3 Accent 1" w:uiPriority="48"/>
-    <w:lsdException w:name="Grid Table 4 Accent 1" w:uiPriority="49"/>
-    <w:lsdException w:name="Grid Table 5 Dark Accent 1" w:uiPriority="50"/>
-    <w:lsdException w:name="Grid Table 6 Colorful Accent 1" w:uiPriority="51"/>
-    <w:lsdException w:name="Grid Table 7 Colorful Accent 1" w:uiPriority="52"/>
-    <w:lsdException w:name="Grid Table 1 Light Accent 2" w:uiPriority="46"/>
-    <w:lsdException w:name="Grid Table 2 Accent 2" w:uiPriority="47"/>
-    <w:lsdException w:name="Grid Table 3 Accent 2" w:uiPriority="48"/>
-    <w:lsdException w:name="Grid Table 4 Accent 2" w:uiPriority="49"/>
-    <w:lsdException w:name="Grid Table 5 Dark Accent 2" w:uiPriority="50"/>
-    <w:lsdException w:name="Grid Table 6 Colorful Accent 2" w:uiPriority="51"/>
-    <w:lsdException w:name="Grid Table 7 Colorful Accent 2" w:uiPriority="52"/>
-    <w:lsdException w:name="Grid Table 1 Light Accent 3" w:uiPriority="46"/>
-    <w:lsdException w:name="Grid Table 2 Accent 3" w:uiPriority="47"/>
-    <w:lsdException w:name="Grid Table 3 Accent 3" w:uiPriority="48"/>
-    <w:lsdException w:name="Grid Table 4 Accent 3" w:uiPriority="49"/>
-    <w:lsdException w:name="Grid Table 5 Dark Accent 3" w:uiPriority="50"/>
-    <w:lsdException w:name="Grid Table 6 Colorful Accent 3" w:uiPriority="51"/>
-    <w:lsdException w:name="Grid Table 7 Colorful Accent 3" w:uiPriority="52"/>
-    <w:lsdException w:name="Grid Table 1 Light Accent 4" w:uiPriority="46"/>
-    <w:lsdException w:name="Grid Table 2 Accent 4" w:uiPriority="47"/>
-    <w:lsdException w:name="Grid Table 3 Accent 4" w:uiPriority="48"/>
-    <w:lsdException w:name="Grid Table 4 Accent 4" w:uiPriority="49"/>
-    <w:lsdException w:name="Grid Table 5 Dark Accent 4" w:uiPriority="50"/>
-    <w:lsdException w:name="Grid Table 6 Colorful Accent 4" w:uiPriority="51"/>
-    <w:lsdException w:name="Grid Table 7 Colorful Accent 4" w:uiPriority="52"/>
-    <w:lsdException w:name="Grid Table 1 Light Accent 5" w:uiPriority="46"/>
-    <w:lsdException w:name="Grid Table 2 Accent 5" w:uiPriority="47"/>
-    <w:lsdException w:name="Grid Table 3 Accent 5" w:uiPriority="48"/>
-    <w:lsdException w:name="Grid Table 4 Accent 5" w:uiPriority="49"/>
-    <w:lsdException w:name="Grid Table 5 Dark Accent 5" w:uiPriority="50"/>
-    <w:lsdException w:name="Grid Table 6 Colorful Accent 5" w:uiPriority="51"/>
-    <w:lsdException w:name="Grid Table 7 Colorful Accent 5" w:uiPriority="52"/>
-    <w:lsdException w:name="Grid Table 1 Light Accent 6" w:uiPriority="46"/>
-    <w:lsdException w:name="Grid Table 2 Accent 6" w:uiPriority="47"/>
-    <w:lsdException w:name="Grid Table 3 Accent 6" w:uiPriority="48"/>
-    <w:lsdException w:name="Grid Table 4 Accent 6" w:uiPriority="49"/>
-    <w:lsdException w:name="Grid Table 5 Dark Accent 6" w:uiPriority="50"/>
-    <w:lsdException w:name="Grid Table 6 Colorful Accent 6" w:uiPriority="51"/>
-    <w:lsdException w:name="Grid Table 7 Colorful Accent 6" w:uiPriority="52"/>
-    <w:lsdException w:name="List Table 1 Light" w:uiPriority="46"/>
-    <w:lsdException w:name="List Table 2" w:uiPriority="47"/>
-    <w:lsdException w:name="List Table 3" w:uiPriority="48"/>
-    <w:lsdException w:name="List Table 4" w:uiPriority="49"/>
-    <w:lsdException w:name="List Table 5 Dark" w:uiPriority="50"/>
-    <w:lsdException w:name="List Table 6 Colorful" w:uiPriority="51"/>
-    <w:lsdException w:name="List Table 7 Colorful" w:uiPriority="52"/>
-    <w:lsdException w:name="List Table 1 Light Accent 1" w:uiPriority="46"/>
-    <w:lsdException w:name="List Table 2 Accent 1" w:uiPriority="47"/>
-    <w:lsdException w:name="List Table 3 Accent 1" w:uiPriority="48"/>
-    <w:lsdException w:name="List Table 4 Accent 1" w:uiPriority="49"/>
-    <w:lsdException w:name="List Table 5 Dark Accent 1" w:uiPriority="50"/>
-    <w:lsdException w:name="List Table 6 Colorful Accent 1" w:uiPriority="51"/>
-    <w:lsdException w:name="List Table 7 Colorful Accent 1" w:uiPriority="52"/>
-    <w:lsdException w:name="List Table 1 Light Accent 2" w:uiPriority="46"/>
-    <w:lsdException w:name="List Table 2 Accent 2" w:uiPriority="47"/>
-    <w:lsdException w:name="List Table 3 Accent 2" w:uiPriority="48"/>
-    <w:lsdException w:name="List Table 4 Accent 2" w:uiPriority="49"/>
-    <w:lsdException w:name="List Table 5 Dark Accent 2" w:uiPriority="50"/>
-    <w:lsdException w:name="List Table 6 Colorful Accent 2" w:uiPriority="51"/>
-    <w:lsdException w:name="List Table 7 Colorful Accent 2" w:uiPriority="52"/>
-    <w:lsdException w:name="List Table 1 Light Accent 3" w:uiPriority="46"/>
-    <w:lsdException w:name="List Table 2 Accent 3" w:uiPriority="47"/>
-    <w:lsdException w:name="List Table 3 Accent 3" w:uiPriority="48"/>
-    <w:lsdException w:name="List Table 4 Accent 3" w:uiPriority="49"/>
-    <w:lsdException w:name="List Table 5 Dark Accent 3" w:uiPriority="50"/>
-    <w:lsdException w:name="List Table 6 Colorful Accent 3" w:uiPriority="51"/>
-    <w:lsdException w:name="List Table 7 Colorful Accent 3" w:uiPriority="52"/>
-    <w:lsdException w:name="List Table 1 Light Accent 4" w:uiPriority="46"/>
-    <w:lsdException w:name="List Table 2 Accent 4" w:uiPriority="47"/>
-    <w:lsdException w:name="List Table 3 Accent 4" w:uiPriority="48"/>
-    <w:lsdException w:name="List Table 4 Accent 4" w:uiPriority="49"/>
-    <w:lsdException w:name="List Table 5 Dark Accent 4" w:uiPriority="50"/>
-    <w:lsdException w:name="List Table 6 Colorful Accent 4" w:uiPriority="51"/>
-    <w:lsdException w:name="List Table 7 Colorful Accent 4" w:uiPriority="52"/>
-    <w:lsdException w:name="List Table 1 Light Accent 5" w:uiPriority="46"/>
-    <w:lsdException w:name="List Table 2 Accent 5" w:uiPriority="47"/>
-    <w:lsdException w:name="List Table 3 Accent 5" w:uiPriority="48"/>
-    <w:lsdException w:name="List Table 4 Accent 5" w:uiPriority="49"/>
-    <w:lsdException w:name="List Table 5 Dark Accent 5" w:uiPriority="50"/>
-    <w:lsdException w:name="List Table 6 Colorful Accent 5" w:uiPriority="51"/>
-    <w:lsdException w:name="List Table 7 Colorful Accent 5" w:uiPriority="52"/>
-    <w:lsdException w:name="List Table 1 Light Accent 6" w:uiPriority="46"/>
-    <w:lsdException w:name="List Table 2 Accent 6" w:uiPriority="47"/>
-    <w:lsdException w:name="List Table 3 Accent 6" w:uiPriority="48"/>
-    <w:lsdException w:name="List Table 4 Accent 6" w:uiPriority="49"/>
-    <w:lsdException w:name="List Table 5 Dark Accent 6" w:uiPriority="50"/>
-    <w:lsdException w:name="List Table 6 Colorful Accent 6" w:uiPriority="51"/>
-    <w:lsdException w:name="List Table 7 Colorful Accent 6" w:uiPriority="52"/>
-    <w:lsdException w:name="Mention" w:semiHidden="1" w:unhideWhenUsed="1"/>
-    <w:lsdException w:name="Smart Hyperlink" w:semiHidden="1" w:unhideWhenUsed="1"/>
-    <w:lsdException w:name="Hashtag" w:semiHidden="1" w:unhideWhenUsed="1"/>
-    <w:lsdException w:name="Unresolved Mention" w:semiHidden="1" w:unhideWhenUsed="1"/>
+  <w:latentStyles w:defLockedState="0" w:defUIPriority="99" w:defSemiHidden="1" w:defUnhideWhenUsed="1" w:defQFormat="0" w:count="276">
+    <w:lsdException w:name="Normal" w:semiHidden="0" w:uiPriority="0" w:unhideWhenUsed="0" w:qFormat="1"/>
+    <w:lsdException w:name="heading 1" w:semiHidden="0" w:uiPriority="9" w:unhideWhenUsed="0" w:qFormat="1"/>
+    <w:lsdException w:name="heading 2" w:uiPriority="9" w:qFormat="1"/>
+    <w:lsdException w:name="heading 3" w:uiPriority="9" w:qFormat="1"/>
+    <w:lsdException w:name="heading 4" w:uiPriority="9" w:qFormat="1"/>
+    <w:lsdException w:name="heading 5" w:uiPriority="9" w:qFormat="1"/>
+    <w:lsdException w:name="heading 6" w:uiPriority="9" w:qFormat="1"/>
+    <w:lsdException w:name="heading 7" w:uiPriority="9" w:qFormat="1"/>
+    <w:lsdException w:name="heading 8" w:uiPriority="9" w:qFormat="1"/>
+    <w:lsdException w:name="heading 9" w:uiPriority="9" w:qFormat="1"/>
+    <w:lsdException w:name="toc 1" w:uiPriority="39"/>
+    <w:lsdException w:name="toc 2" w:uiPriority="39"/>
+    <w:lsdException w:name="toc 3" w:uiPriority="39"/>
+    <w:lsdException w:name="toc 4" w:uiPriority="39"/>
+    <w:lsdException w:name="toc 5" w:uiPriority="39"/>
+    <w:lsdException w:name="toc 6" w:uiPriority="39"/>
+    <w:lsdException w:name="toc 7" w:uiPriority="39"/>
+    <w:lsdException w:name="toc 8" w:uiPriority="39"/>
+    <w:lsdException w:name="toc 9" w:uiPriority="39"/>
+    <w:lsdException w:name="caption" w:uiPriority="35" w:qFormat="1"/>
+    <w:lsdException w:name="Title" w:semiHidden="0" w:uiPriority="10" w:unhideWhenUsed="0" w:qFormat="1"/>
+    <w:lsdException w:name="Default Paragraph Font" w:uiPriority="1"/>
+    <w:lsdException w:name="Subtitle" w:semiHidden="0" w:uiPriority="11" w:unhideWhenUsed="0" w:qFormat="1"/>
+    <w:lsdException w:name="Strong" w:semiHidden="0" w:uiPriority="22" w:unhideWhenUsed="0" w:qFormat="1"/>
+    <w:lsdException w:name="Emphasis" w:semiHidden="0" w:uiPriority="20" w:unhideWhenUsed="0" w:qFormat="1"/>
+    <w:lsdException w:name="Table Grid" w:semiHidden="0" w:uiPriority="59" w:unhideWhenUsed="0"/>
+    <w:lsdException w:name="Note Level 1" w:semiHidden="0" w:unhideWhenUsed="0"/>
+    <w:lsdException w:name="Note Level 2" w:semiHidden="0" w:unhideWhenUsed="0"/>
+    <w:lsdException w:name="Note Level 3" w:semiHidden="0" w:unhideWhenUsed="0"/>
+    <w:lsdException w:name="Note Level 4" w:semiHidden="0" w:unhideWhenUsed="0"/>
+    <w:lsdException w:name="Note Level 5" w:semiHidden="0" w:unhideWhenUsed="0"/>
+    <w:lsdException w:name="Note Level 6" w:semiHidden="0" w:unhideWhenUsed="0"/>
+    <w:lsdException w:name="Note Level 7" w:semiHidden="0" w:unhideWhenUsed="0"/>
+    <w:lsdException w:name="Note Level 8" w:semiHidden="0" w:unhideWhenUsed="0"/>
+    <w:lsdException w:name="Note Level 9" w:semiHidden="0" w:unhideWhenUsed="0"/>
+    <w:lsdException w:name="Placeholder Text" w:unhideWhenUsed="0"/>
+    <w:lsdException w:name="No Spacing" w:semiHidden="0" w:uiPriority="1" w:unhideWhenUsed="0" w:qFormat="1"/>
+    <w:lsdException w:name="Light Shading" w:semiHidden="0" w:uiPriority="60" w:unhideWhenUsed="0"/>
+    <w:lsdException w:name="Light List" w:semiHidden="0" w:uiPriority="61" w:unhideWhenUsed="0"/>
+    <w:lsdException w:name="Light Grid" w:semiHidden="0" w:uiPriority="62" w:unhideWhenUsed="0"/>
+    <w:lsdException w:name="Medium Shading 1" w:semiHidden="0" w:uiPriority="63" w:unhideWhenUsed="0"/>
+    <w:lsdException w:name="Medium Shading 2" w:semiHidden="0" w:uiPriority="64" w:unhideWhenUsed="0"/>
+    <w:lsdException w:name="Medium List 1" w:semiHidden="0" w:uiPriority="65" w:unhideWhenUsed="0"/>
+    <w:lsdException w:name="Medium List 2" w:semiHidden="0" w:uiPriority="66" w:unhideWhenUsed="0"/>
+    <w:lsdException w:name="Medium Grid 1" w:semiHidden="0" w:uiPriority="67" w:unhideWhenUsed="0"/>
+    <w:lsdException w:name="Medium Grid 2" w:semiHidden="0" w:uiPriority="68" w:unhideWhenUsed="0"/>
+    <w:lsdException w:name="Medium Grid 3" w:semiHidden="0" w:uiPriority="69" w:unhideWhenUsed="0"/>
+    <w:lsdException w:name="Dark List" w:semiHidden="0" w:uiPriority="70" w:unhideWhenUsed="0"/>
+    <w:lsdException w:name="Colorful Shading" w:semiHidden="0" w:uiPriority="71" w:unhideWhenUsed="0"/>
+    <w:lsdException w:name="Colorful List" w:semiHidden="0" w:uiPriority="72" w:unhideWhenUsed="0"/>
+    <w:lsdException w:name="Colorful Grid" w:semiHidden="0" w:uiPriority="73" w:unhideWhenUsed="0"/>
+    <w:lsdException w:name="Light Shading Accent 1" w:semiHidden="0" w:uiPriority="60" w:unhideWhenUsed="0"/>
+    <w:lsdException w:name="Light List Accent 1" w:semiHidden="0" w:uiPriority="61" w:unhideWhenUsed="0"/>
+    <w:lsdException w:name="Light Grid Accent 1" w:semiHidden="0" w:uiPriority="62" w:unhideWhenUsed="0"/>
+    <w:lsdException w:name="Medium Shading 1 Accent 1" w:semiHidden="0" w:uiPriority="63" w:unhideWhenUsed="0"/>
+    <w:lsdException w:name="Medium Shading 2 Accent 1" w:semiHidden="0" w:uiPriority="64" w:unhideWhenUsed="0"/>
+    <w:lsdException w:name="Medium List 1 Accent 1" w:semiHidden="0" w:uiPriority="65" w:unhideWhenUsed="0"/>
+    <w:lsdException w:name="Revision" w:unhideWhenUsed="0"/>
+    <w:lsdException w:name="List Paragraph" w:semiHidden="0" w:uiPriority="34" w:unhideWhenUsed="0" w:qFormat="1"/>
+    <w:lsdException w:name="Quote" w:semiHidden="0" w:uiPriority="29" w:unhideWhenUsed="0" w:qFormat="1"/>
+    <w:lsdException w:name="Intense Quote" w:semiHidden="0" w:uiPriority="30" w:unhideWhenUsed="0" w:qFormat="1"/>
+    <w:lsdException w:name="Medium List 2 Accent 1" w:semiHidden="0" w:uiPriority="66" w:unhideWhenUsed="0"/>
+    <w:lsdException w:name="Medium Grid 1 Accent 1" w:semiHidden="0" w:uiPriority="67" w:unhideWhenUsed="0"/>
+    <w:lsdException w:name="Medium Grid 2 Accent 1" w:semiHidden="0" w:uiPriority="68" w:unhideWhenUsed="0"/>
+    <w:lsdException w:name="Medium Grid 3 Accent 1" w:semiHidden="0" w:uiPriority="69" w:unhideWhenUsed="0"/>
+    <w:lsdException w:name="Dark List Accent 1" w:semiHidden="0" w:uiPriority="70" w:unhideWhenUsed="0"/>
+    <w:lsdException w:name="Colorful Shading Accent 1" w:semiHidden="0" w:uiPriority="71" w:unhideWhenUsed="0"/>
+    <w:lsdException w:name="Colorful List Accent 1" w:semiHidden="0" w:uiPriority="72" w:unhideWhenUsed="0"/>
+    <w:lsdException w:name="Colorful Grid Accent 1" w:semiHidden="0" w:uiPriority="73" w:unhideWhenUsed="0"/>
+    <w:lsdException w:name="Light Shading Accent 2" w:semiHidden="0" w:uiPriority="60" w:unhideWhenUsed="0"/>
+    <w:lsdException w:name="Light List Accent 2" w:semiHidden="0" w:uiPriority="61" w:unhideWhenUsed="0"/>
+    <w:lsdException w:name="Light Grid Accent 2" w:semiHidden="0" w:uiPriority="62" w:unhideWhenUsed="0"/>
+    <w:lsdException w:name="Medium Shading 1 Accent 2" w:semiHidden="0" w:uiPriority="63" w:unhideWhenUsed="0"/>
+    <w:lsdException w:name="Medium Shading 2 Accent 2" w:semiHidden="0" w:uiPriority="64" w:unhideWhenUsed="0"/>
+    <w:lsdException w:name="Medium List 1 Accent 2" w:semiHidden="0" w:uiPriority="65" w:unhideWhenUsed="0"/>
+    <w:lsdException w:name="Medium List 2 Accent 2" w:semiHidden="0" w:uiPriority="66" w:unhideWhenUsed="0"/>
+    <w:lsdException w:name="Medium Grid 1 Accent 2" w:semiHidden="0" w:uiPriority="67" w:unhideWhenUsed="0"/>
+    <w:lsdException w:name="Medium Grid 2 Accent 2" w:semiHidden="0" w:uiPriority="68" w:unhideWhenUsed="0"/>
+    <w:lsdException w:name="Medium Grid 3 Accent 2" w:semiHidden="0" w:uiPriority="69" w:unhideWhenUsed="0"/>
+    <w:lsdException w:name="Dark List Accent 2" w:semiHidden="0" w:uiPriority="70" w:unhideWhenUsed="0"/>
+    <w:lsdException w:name="Colorful Shading Accent 2" w:semiHidden="0" w:uiPriority="71" w:unhideWhenUsed="0"/>
+    <w:lsdException w:name="Colorful List Accent 2" w:semiHidden="0" w:uiPriority="72" w:unhideWhenUsed="0"/>
+    <w:lsdException w:name="Colorful Grid Accent 2" w:semiHidden="0" w:uiPriority="73" w:unhideWhenUsed="0"/>
+    <w:lsdException w:name="Light Shading Accent 3" w:semiHidden="0" w:uiPriority="60" w:unhideWhenUsed="0"/>
+    <w:lsdException w:name="Light List Accent 3" w:semiHidden="0" w:uiPriority="61" w:unhideWhenUsed="0"/>
+    <w:lsdException w:name="Light Grid Accent 3" w:semiHidden="0" w:uiPriority="62" w:unhideWhenUsed="0"/>
+    <w:lsdException w:name="Medium Shading 1 Accent 3" w:semiHidden="0" w:uiPriority="63" w:unhideWhenUsed="0"/>
+    <w:lsdException w:name="Medium Shading 2 Accent 3" w:semiHidden="0" w:uiPriority="64" w:unhideWhenUsed="0"/>
+    <w:lsdException w:name="Medium List 1 Accent 3" w:semiHidden="0" w:uiPriority="65" w:unhideWhenUsed="0"/>
+    <w:lsdException w:name="Medium List 2 Accent 3" w:semiHidden="0" w:uiPriority="66" w:unhideWhenUsed="0"/>
+    <w:lsdException w:name="Medium Grid 1 Accent 3" w:semiHidden="0" w:uiPriority="67" w:unhideWhenUsed="0"/>
+    <w:lsdException w:name="Medium Grid 2 Accent 3" w:semiHidden="0" w:uiPriority="68" w:unhideWhenUsed="0"/>
+    <w:lsdException w:name="Medium Grid 3 Accent 3" w:semiHidden="0" w:uiPriority="69" w:unhideWhenUsed="0"/>
+    <w:lsdException w:name="Dark List Accent 3" w:semiHidden="0" w:uiPriority="70" w:unhideWhenUsed="0"/>
+    <w:lsdException w:name="Colorful Shading Accent 3" w:semiHidden="0" w:uiPriority="71" w:unhideWhenUsed="0"/>
+    <w:lsdException w:name="Colorful List Accent 3" w:semiHidden="0" w:uiPriority="72" w:unhideWhenUsed="0"/>
+    <w:lsdException w:name="Colorful Grid Accent 3" w:semiHidden="0" w:uiPriority="73" w:unhideWhenUsed="0"/>
+    <w:lsdException w:name="Light Shading Accent 4" w:semiHidden="0" w:uiPriority="60" w:unhideWhenUsed="0"/>
+    <w:lsdException w:name="Light List Accent 4" w:semiHidden="0" w:uiPriority="61" w:unhideWhenUsed="0"/>
+    <w:lsdException w:name="Light Grid Accent 4" w:semiHidden="0" w:uiPriority="62" w:unhideWhenUsed="0"/>
+    <w:lsdException w:name="Medium Shading 1 Accent 4" w:semiHidden="0" w:uiPriority="63" w:unhideWhenUsed="0"/>
+    <w:lsdException w:name="Medium Shading 2 Accent 4" w:semiHidden="0" w:uiPriority="64" w:unhideWhenUsed="0"/>
+    <w:lsdException w:name="Medium List 1 Accent 4" w:semiHidden="0" w:uiPriority="65" w:unhideWhenUsed="0"/>
+    <w:lsdException w:name="Medium List 2 Accent 4" w:semiHidden="0" w:uiPriority="66" w:unhideWhenUsed="0"/>
+    <w:lsdException w:name="Medium Grid 1 Accent 4" w:semiHidden="0" w:uiPriority="67" w:unhideWhenUsed="0"/>
+    <w:lsdException w:name="Medium Grid 2 Accent 4" w:semiHidden="0" w:uiPriority="68" w:unhideWhenUsed="0"/>
+    <w:lsdException w:name="Medium Grid 3 Accent 4" w:semiHidden="0" w:uiPriority="69" w:unhideWhenUsed="0"/>
+    <w:lsdException w:name="Dark List Accent 4" w:semiHidden="0" w:uiPriority="70" w:unhideWhenUsed="0"/>
+    <w:lsdException w:name="Colorful Shading Accent 4" w:semiHidden="0" w:uiPriority="71" w:unhideWhenUsed="0"/>
+    <w:lsdException w:name="Colorful List Accent 4" w:semiHidden="0" w:uiPriority="72" w:unhideWhenUsed="0"/>
+    <w:lsdException w:name="Colorful Grid Accent 4" w:semiHidden="0" w:uiPriority="73" w:unhideWhenUsed="0"/>
+    <w:lsdException w:name="Light Shading Accent 5" w:semiHidden="0" w:uiPriority="60" w:unhideWhenUsed="0"/>
+    <w:lsdException w:name="Light List Accent 5" w:semiHidden="0" w:uiPriority="61" w:unhideWhenUsed="0"/>
+    <w:lsdException w:name="Light Grid Accent 5" w:semiHidden="0" w:uiPriority="62" w:unhideWhenUsed="0"/>
+    <w:lsdException w:name="Medium Shading 1 Accent 5" w:semiHidden="0" w:uiPriority="63" w:unhideWhenUsed="0"/>
+    <w:lsdException w:name="Medium Shading 2 Accent 5" w:semiHidden="0" w:uiPriority="64" w:unhideWhenUsed="0"/>
+    <w:lsdException w:name="Medium List 1 Accent 5" w:semiHidden="0" w:uiPriority="65" w:unhideWhenUsed="0"/>
+    <w:lsdException w:name="Medium List 2 Accent 5" w:semiHidden="0" w:uiPriority="66" w:unhideWhenUsed="0"/>
+    <w:lsdException w:name="Medium Grid 1 Accent 5" w:semiHidden="0" w:uiPriority="67" w:unhideWhenUsed="0"/>
+    <w:lsdException w:name="Medium Grid 2 Accent 5" w:semiHidden="0" w:uiPriority="68" w:unhideWhenUsed="0"/>
+    <w:lsdException w:name="Medium Grid 3 Accent 5" w:semiHidden="0" w:uiPriority="69" w:unhideWhenUsed="0"/>
+    <w:lsdException w:name="Dark List Accent 5" w:semiHidden="0" w:uiPriority="70" w:unhideWhenUsed="0"/>
+    <w:lsdException w:name="Colorful Shading Accent 5" w:semiHidden="0" w:uiPriority="71" w:unhideWhenUsed="0"/>
+    <w:lsdException w:name="Colorful List Accent 5" w:semiHidden="0" w:uiPriority="72" w:unhideWhenUsed="0"/>
+    <w:lsdException w:name="Colorful Grid Accent 5" w:semiHidden="0" w:uiPriority="73" w:unhideWhenUsed="0"/>
+    <w:lsdException w:name="Light Shading Accent 6" w:semiHidden="0" w:uiPriority="60" w:unhideWhenUsed="0"/>
+    <w:lsdException w:name="Light List Accent 6" w:semiHidden="0" w:uiPriority="61" w:unhideWhenUsed="0"/>
+    <w:lsdException w:name="Light Grid Accent 6" w:semiHidden="0" w:uiPriority="62" w:unhideWhenUsed="0"/>
+    <w:lsdException w:name="Medium Shading 1 Accent 6" w:semiHidden="0" w:uiPriority="63" w:unhideWhenUsed="0"/>
+    <w:lsdException w:name="Medium Shading 2 Accent 6" w:semiHidden="0" w:uiPriority="64" w:unhideWhenUsed="0"/>
+    <w:lsdException w:name="Medium List 1 Accent 6" w:semiHidden="0" w:uiPriority="65" w:unhideWhenUsed="0"/>
+    <w:lsdException w:name="Medium List 2 Accent 6" w:semiHidden="0" w:uiPriority="66" w:unhideWhenUsed="0"/>
+    <w:lsdException w:name="Medium Grid 1 Accent 6" w:semiHidden="0" w:uiPriority="67" w:unhideWhenUsed="0"/>
+    <w:lsdException w:name="Medium Grid 2 Accent 6" w:semiHidden="0" w:uiPriority="68" w:unhideWhenUsed="0"/>
+    <w:lsdException w:name="Medium Grid 3 Accent 6" w:semiHidden="0" w:uiPriority="69" w:unhideWhenUsed="0"/>
+    <w:lsdException w:name="Dark List Accent 6" w:semiHidden="0" w:uiPriority="70" w:unhideWhenUsed="0"/>
+    <w:lsdException w:name="Colorful Shading Accent 6" w:semiHidden="0" w:uiPriority="71" w:unhideWhenUsed="0"/>
+    <w:lsdException w:name="Colorful List Accent 6" w:semiHidden="0" w:uiPriority="72" w:unhideWhenUsed="0"/>
+    <w:lsdException w:name="Colorful Grid Accent 6" w:semiHidden="0" w:uiPriority="73" w:unhideWhenUsed="0"/>
+    <w:lsdException w:name="Subtle Emphasis" w:semiHidden="0" w:uiPriority="19" w:unhideWhenUsed="0" w:qFormat="1"/>
+    <w:lsdException w:name="Intense Emphasis" w:semiHidden="0" w:uiPriority="21" w:unhideWhenUsed="0" w:qFormat="1"/>
+    <w:lsdException w:name="Subtle Reference" w:semiHidden="0" w:uiPriority="31" w:unhideWhenUsed="0" w:qFormat="1"/>
+    <w:lsdException w:name="Intense Reference" w:semiHidden="0" w:uiPriority="32" w:unhideWhenUsed="0" w:qFormat="1"/>
+    <w:lsdException w:name="Book Title" w:semiHidden="0" w:uiPriority="33" w:unhideWhenUsed="0" w:qFormat="1"/>
+    <w:lsdException w:name="Bibliography" w:uiPriority="37"/>
+    <w:lsdException w:name="TOC Heading" w:uiPriority="39" w:qFormat="1"/>
   </w:latentStyles>
   <w:style w:type="paragraph" w:default="1" w:styleId="Normal">
     <w:name w:val="Normal"/>
@@ -2315,6 +3714,7 @@
       <w:szCs w:val="22"/>
     </w:rPr>
     <w:tblPr>
+      <w:tblInd w:w="0" w:type="dxa"/>
       <w:tblBorders>
         <w:top w:val="single" w:sz="4" w:space="0" w:color="auto"/>
         <w:left w:val="single" w:sz="4" w:space="0" w:color="auto"/>
@@ -2323,9 +3723,365 @@
         <w:insideH w:val="single" w:sz="4" w:space="0" w:color="auto"/>
         <w:insideV w:val="single" w:sz="4" w:space="0" w:color="auto"/>
       </w:tblBorders>
+      <w:tblCellMar>
+        <w:top w:w="0" w:type="dxa"/>
+        <w:left w:w="108" w:type="dxa"/>
+        <w:bottom w:w="0" w:type="dxa"/>
+        <w:right w:w="108" w:type="dxa"/>
+      </w:tblCellMar>
     </w:tblPr>
   </w:style>
-  <w:style w:type="character" w:styleId="UnresolvedMention">
+  <w:style w:type="character" w:customStyle="1" w:styleId="UnresolvedMention">
+    <w:name w:val="Unresolved Mention"/>
+    <w:basedOn w:val="DefaultParagraphFont"/>
+    <w:uiPriority w:val="99"/>
+    <w:semiHidden/>
+    <w:unhideWhenUsed/>
+    <w:rsid w:val="00F1709A"/>
+    <w:rPr>
+      <w:color w:val="605E5C"/>
+      <w:shd w:val="clear" w:color="auto" w:fill="E1DFDD"/>
+    </w:rPr>
+  </w:style>
+</w:styles>
+</file>
+
+<file path=word/stylesWithEffects.xml><?xml version="1.0" encoding="utf-8"?>
+<w:styles xmlns:wpc="http://schemas.microsoft.com/office/word/2010/wordprocessingCanvas" xmlns:mo="http://schemas.microsoft.com/office/mac/office/2008/main" xmlns:mc="http://schemas.openxmlformats.org/markup-compatibility/2006" xmlns:mv="urn:schemas-microsoft-com:mac:vml" xmlns:o="urn:schemas-microsoft-com:office:office" xmlns:r="http://schemas.openxmlformats.org/officeDocument/2006/relationships" xmlns:m="http://schemas.openxmlformats.org/officeDocument/2006/math" xmlns:v="urn:schemas-microsoft-com:vml" xmlns:wp14="http://schemas.microsoft.com/office/word/2010/wordprocessingDrawing" xmlns:wp="http://schemas.openxmlformats.org/drawingml/2006/wordprocessingDrawing" xmlns:w10="urn:schemas-microsoft-com:office:word" xmlns:w="http://schemas.openxmlformats.org/wordprocessingml/2006/main" xmlns:w14="http://schemas.microsoft.com/office/word/2010/wordml" xmlns:wpg="http://schemas.microsoft.com/office/word/2010/wordprocessingGroup" xmlns:wpi="http://schemas.microsoft.com/office/word/2010/wordprocessingInk" xmlns:wne="http://schemas.microsoft.com/office/word/2006/wordml" xmlns:wps="http://schemas.microsoft.com/office/word/2010/wordprocessingShape" mc:Ignorable="w14 wp14">
+  <w:docDefaults>
+    <w:rPrDefault>
+      <w:rPr>
+        <w:rFonts w:ascii="Times New Roman" w:eastAsia="Times New Roman" w:hAnsi="Times New Roman" w:cs="Times New Roman"/>
+        <w:lang w:val="en-US" w:eastAsia="en-US" w:bidi="ar-SA"/>
+      </w:rPr>
+    </w:rPrDefault>
+    <w:pPrDefault/>
+  </w:docDefaults>
+  <w:latentStyles w:defLockedState="0" w:defUIPriority="99" w:defSemiHidden="1" w:defUnhideWhenUsed="1" w:defQFormat="0" w:count="276">
+    <w:lsdException w:name="Normal" w:semiHidden="0" w:uiPriority="0" w:unhideWhenUsed="0" w:qFormat="1"/>
+    <w:lsdException w:name="heading 1" w:semiHidden="0" w:uiPriority="9" w:unhideWhenUsed="0" w:qFormat="1"/>
+    <w:lsdException w:name="heading 2" w:uiPriority="9" w:qFormat="1"/>
+    <w:lsdException w:name="heading 3" w:uiPriority="9" w:qFormat="1"/>
+    <w:lsdException w:name="heading 4" w:uiPriority="9" w:qFormat="1"/>
+    <w:lsdException w:name="heading 5" w:uiPriority="9" w:qFormat="1"/>
+    <w:lsdException w:name="heading 6" w:uiPriority="9" w:qFormat="1"/>
+    <w:lsdException w:name="heading 7" w:uiPriority="9" w:qFormat="1"/>
+    <w:lsdException w:name="heading 8" w:uiPriority="9" w:qFormat="1"/>
+    <w:lsdException w:name="heading 9" w:uiPriority="9" w:qFormat="1"/>
+    <w:lsdException w:name="toc 1" w:uiPriority="39"/>
+    <w:lsdException w:name="toc 2" w:uiPriority="39"/>
+    <w:lsdException w:name="toc 3" w:uiPriority="39"/>
+    <w:lsdException w:name="toc 4" w:uiPriority="39"/>
+    <w:lsdException w:name="toc 5" w:uiPriority="39"/>
+    <w:lsdException w:name="toc 6" w:uiPriority="39"/>
+    <w:lsdException w:name="toc 7" w:uiPriority="39"/>
+    <w:lsdException w:name="toc 8" w:uiPriority="39"/>
+    <w:lsdException w:name="toc 9" w:uiPriority="39"/>
+    <w:lsdException w:name="caption" w:uiPriority="35" w:qFormat="1"/>
+    <w:lsdException w:name="Title" w:semiHidden="0" w:uiPriority="10" w:unhideWhenUsed="0" w:qFormat="1"/>
+    <w:lsdException w:name="Default Paragraph Font" w:uiPriority="1"/>
+    <w:lsdException w:name="Subtitle" w:semiHidden="0" w:uiPriority="11" w:unhideWhenUsed="0" w:qFormat="1"/>
+    <w:lsdException w:name="Strong" w:semiHidden="0" w:uiPriority="22" w:unhideWhenUsed="0" w:qFormat="1"/>
+    <w:lsdException w:name="Emphasis" w:semiHidden="0" w:uiPriority="20" w:unhideWhenUsed="0" w:qFormat="1"/>
+    <w:lsdException w:name="Table Grid" w:semiHidden="0" w:uiPriority="59" w:unhideWhenUsed="0"/>
+    <w:lsdException w:name="Note Level 1" w:semiHidden="0" w:unhideWhenUsed="0"/>
+    <w:lsdException w:name="Note Level 2" w:semiHidden="0" w:unhideWhenUsed="0"/>
+    <w:lsdException w:name="Note Level 3" w:semiHidden="0" w:unhideWhenUsed="0"/>
+    <w:lsdException w:name="Note Level 4" w:semiHidden="0" w:unhideWhenUsed="0"/>
+    <w:lsdException w:name="Note Level 5" w:semiHidden="0" w:unhideWhenUsed="0"/>
+    <w:lsdException w:name="Note Level 6" w:semiHidden="0" w:unhideWhenUsed="0"/>
+    <w:lsdException w:name="Note Level 7" w:semiHidden="0" w:unhideWhenUsed="0"/>
+    <w:lsdException w:name="Note Level 8" w:semiHidden="0" w:unhideWhenUsed="0"/>
+    <w:lsdException w:name="Note Level 9" w:semiHidden="0" w:unhideWhenUsed="0"/>
+    <w:lsdException w:name="Placeholder Text" w:unhideWhenUsed="0"/>
+    <w:lsdException w:name="No Spacing" w:semiHidden="0" w:uiPriority="1" w:unhideWhenUsed="0" w:qFormat="1"/>
+    <w:lsdException w:name="Light Shading" w:semiHidden="0" w:uiPriority="60" w:unhideWhenUsed="0"/>
+    <w:lsdException w:name="Light List" w:semiHidden="0" w:uiPriority="61" w:unhideWhenUsed="0"/>
+    <w:lsdException w:name="Light Grid" w:semiHidden="0" w:uiPriority="62" w:unhideWhenUsed="0"/>
+    <w:lsdException w:name="Medium Shading 1" w:semiHidden="0" w:uiPriority="63" w:unhideWhenUsed="0"/>
+    <w:lsdException w:name="Medium Shading 2" w:semiHidden="0" w:uiPriority="64" w:unhideWhenUsed="0"/>
+    <w:lsdException w:name="Medium List 1" w:semiHidden="0" w:uiPriority="65" w:unhideWhenUsed="0"/>
+    <w:lsdException w:name="Medium List 2" w:semiHidden="0" w:uiPriority="66" w:unhideWhenUsed="0"/>
+    <w:lsdException w:name="Medium Grid 1" w:semiHidden="0" w:uiPriority="67" w:unhideWhenUsed="0"/>
+    <w:lsdException w:name="Medium Grid 2" w:semiHidden="0" w:uiPriority="68" w:unhideWhenUsed="0"/>
+    <w:lsdException w:name="Medium Grid 3" w:semiHidden="0" w:uiPriority="69" w:unhideWhenUsed="0"/>
+    <w:lsdException w:name="Dark List" w:semiHidden="0" w:uiPriority="70" w:unhideWhenUsed="0"/>
+    <w:lsdException w:name="Colorful Shading" w:semiHidden="0" w:uiPriority="71" w:unhideWhenUsed="0"/>
+    <w:lsdException w:name="Colorful List" w:semiHidden="0" w:uiPriority="72" w:unhideWhenUsed="0"/>
+    <w:lsdException w:name="Colorful Grid" w:semiHidden="0" w:uiPriority="73" w:unhideWhenUsed="0"/>
+    <w:lsdException w:name="Light Shading Accent 1" w:semiHidden="0" w:uiPriority="60" w:unhideWhenUsed="0"/>
+    <w:lsdException w:name="Light List Accent 1" w:semiHidden="0" w:uiPriority="61" w:unhideWhenUsed="0"/>
+    <w:lsdException w:name="Light Grid Accent 1" w:semiHidden="0" w:uiPriority="62" w:unhideWhenUsed="0"/>
+    <w:lsdException w:name="Medium Shading 1 Accent 1" w:semiHidden="0" w:uiPriority="63" w:unhideWhenUsed="0"/>
+    <w:lsdException w:name="Medium Shading 2 Accent 1" w:semiHidden="0" w:uiPriority="64" w:unhideWhenUsed="0"/>
+    <w:lsdException w:name="Medium List 1 Accent 1" w:semiHidden="0" w:uiPriority="65" w:unhideWhenUsed="0"/>
+    <w:lsdException w:name="Revision" w:unhideWhenUsed="0"/>
+    <w:lsdException w:name="List Paragraph" w:semiHidden="0" w:uiPriority="34" w:unhideWhenUsed="0" w:qFormat="1"/>
+    <w:lsdException w:name="Quote" w:semiHidden="0" w:uiPriority="29" w:unhideWhenUsed="0" w:qFormat="1"/>
+    <w:lsdException w:name="Intense Quote" w:semiHidden="0" w:uiPriority="30" w:unhideWhenUsed="0" w:qFormat="1"/>
+    <w:lsdException w:name="Medium List 2 Accent 1" w:semiHidden="0" w:uiPriority="66" w:unhideWhenUsed="0"/>
+    <w:lsdException w:name="Medium Grid 1 Accent 1" w:semiHidden="0" w:uiPriority="67" w:unhideWhenUsed="0"/>
+    <w:lsdException w:name="Medium Grid 2 Accent 1" w:semiHidden="0" w:uiPriority="68" w:unhideWhenUsed="0"/>
+    <w:lsdException w:name="Medium Grid 3 Accent 1" w:semiHidden="0" w:uiPriority="69" w:unhideWhenUsed="0"/>
+    <w:lsdException w:name="Dark List Accent 1" w:semiHidden="0" w:uiPriority="70" w:unhideWhenUsed="0"/>
+    <w:lsdException w:name="Colorful Shading Accent 1" w:semiHidden="0" w:uiPriority="71" w:unhideWhenUsed="0"/>
+    <w:lsdException w:name="Colorful List Accent 1" w:semiHidden="0" w:uiPriority="72" w:unhideWhenUsed="0"/>
+    <w:lsdException w:name="Colorful Grid Accent 1" w:semiHidden="0" w:uiPriority="73" w:unhideWhenUsed="0"/>
+    <w:lsdException w:name="Light Shading Accent 2" w:semiHidden="0" w:uiPriority="60" w:unhideWhenUsed="0"/>
+    <w:lsdException w:name="Light List Accent 2" w:semiHidden="0" w:uiPriority="61" w:unhideWhenUsed="0"/>
+    <w:lsdException w:name="Light Grid Accent 2" w:semiHidden="0" w:uiPriority="62" w:unhideWhenUsed="0"/>
+    <w:lsdException w:name="Medium Shading 1 Accent 2" w:semiHidden="0" w:uiPriority="63" w:unhideWhenUsed="0"/>
+    <w:lsdException w:name="Medium Shading 2 Accent 2" w:semiHidden="0" w:uiPriority="64" w:unhideWhenUsed="0"/>
+    <w:lsdException w:name="Medium List 1 Accent 2" w:semiHidden="0" w:uiPriority="65" w:unhideWhenUsed="0"/>
+    <w:lsdException w:name="Medium List 2 Accent 2" w:semiHidden="0" w:uiPriority="66" w:unhideWhenUsed="0"/>
+    <w:lsdException w:name="Medium Grid 1 Accent 2" w:semiHidden="0" w:uiPriority="67" w:unhideWhenUsed="0"/>
+    <w:lsdException w:name="Medium Grid 2 Accent 2" w:semiHidden="0" w:uiPriority="68" w:unhideWhenUsed="0"/>
+    <w:lsdException w:name="Medium Grid 3 Accent 2" w:semiHidden="0" w:uiPriority="69" w:unhideWhenUsed="0"/>
+    <w:lsdException w:name="Dark List Accent 2" w:semiHidden="0" w:uiPriority="70" w:unhideWhenUsed="0"/>
+    <w:lsdException w:name="Colorful Shading Accent 2" w:semiHidden="0" w:uiPriority="71" w:unhideWhenUsed="0"/>
+    <w:lsdException w:name="Colorful List Accent 2" w:semiHidden="0" w:uiPriority="72" w:unhideWhenUsed="0"/>
+    <w:lsdException w:name="Colorful Grid Accent 2" w:semiHidden="0" w:uiPriority="73" w:unhideWhenUsed="0"/>
+    <w:lsdException w:name="Light Shading Accent 3" w:semiHidden="0" w:uiPriority="60" w:unhideWhenUsed="0"/>
+    <w:lsdException w:name="Light List Accent 3" w:semiHidden="0" w:uiPriority="61" w:unhideWhenUsed="0"/>
+    <w:lsdException w:name="Light Grid Accent 3" w:semiHidden="0" w:uiPriority="62" w:unhideWhenUsed="0"/>
+    <w:lsdException w:name="Medium Shading 1 Accent 3" w:semiHidden="0" w:uiPriority="63" w:unhideWhenUsed="0"/>
+    <w:lsdException w:name="Medium Shading 2 Accent 3" w:semiHidden="0" w:uiPriority="64" w:unhideWhenUsed="0"/>
+    <w:lsdException w:name="Medium List 1 Accent 3" w:semiHidden="0" w:uiPriority="65" w:unhideWhenUsed="0"/>
+    <w:lsdException w:name="Medium List 2 Accent 3" w:semiHidden="0" w:uiPriority="66" w:unhideWhenUsed="0"/>
+    <w:lsdException w:name="Medium Grid 1 Accent 3" w:semiHidden="0" w:uiPriority="67" w:unhideWhenUsed="0"/>
+    <w:lsdException w:name="Medium Grid 2 Accent 3" w:semiHidden="0" w:uiPriority="68" w:unhideWhenUsed="0"/>
+    <w:lsdException w:name="Medium Grid 3 Accent 3" w:semiHidden="0" w:uiPriority="69" w:unhideWhenUsed="0"/>
+    <w:lsdException w:name="Dark List Accent 3" w:semiHidden="0" w:uiPriority="70" w:unhideWhenUsed="0"/>
+    <w:lsdException w:name="Colorful Shading Accent 3" w:semiHidden="0" w:uiPriority="71" w:unhideWhenUsed="0"/>
+    <w:lsdException w:name="Colorful List Accent 3" w:semiHidden="0" w:uiPriority="72" w:unhideWhenUsed="0"/>
+    <w:lsdException w:name="Colorful Grid Accent 3" w:semiHidden="0" w:uiPriority="73" w:unhideWhenUsed="0"/>
+    <w:lsdException w:name="Light Shading Accent 4" w:semiHidden="0" w:uiPriority="60" w:unhideWhenUsed="0"/>
+    <w:lsdException w:name="Light List Accent 4" w:semiHidden="0" w:uiPriority="61" w:unhideWhenUsed="0"/>
+    <w:lsdException w:name="Light Grid Accent 4" w:semiHidden="0" w:uiPriority="62" w:unhideWhenUsed="0"/>
+    <w:lsdException w:name="Medium Shading 1 Accent 4" w:semiHidden="0" w:uiPriority="63" w:unhideWhenUsed="0"/>
+    <w:lsdException w:name="Medium Shading 2 Accent 4" w:semiHidden="0" w:uiPriority="64" w:unhideWhenUsed="0"/>
+    <w:lsdException w:name="Medium List 1 Accent 4" w:semiHidden="0" w:uiPriority="65" w:unhideWhenUsed="0"/>
+    <w:lsdException w:name="Medium List 2 Accent 4" w:semiHidden="0" w:uiPriority="66" w:unhideWhenUsed="0"/>
+    <w:lsdException w:name="Medium Grid 1 Accent 4" w:semiHidden="0" w:uiPriority="67" w:unhideWhenUsed="0"/>
+    <w:lsdException w:name="Medium Grid 2 Accent 4" w:semiHidden="0" w:uiPriority="68" w:unhideWhenUsed="0"/>
+    <w:lsdException w:name="Medium Grid 3 Accent 4" w:semiHidden="0" w:uiPriority="69" w:unhideWhenUsed="0"/>
+    <w:lsdException w:name="Dark List Accent 4" w:semiHidden="0" w:uiPriority="70" w:unhideWhenUsed="0"/>
+    <w:lsdException w:name="Colorful Shading Accent 4" w:semiHidden="0" w:uiPriority="71" w:unhideWhenUsed="0"/>
+    <w:lsdException w:name="Colorful List Accent 4" w:semiHidden="0" w:uiPriority="72" w:unhideWhenUsed="0"/>
+    <w:lsdException w:name="Colorful Grid Accent 4" w:semiHidden="0" w:uiPriority="73" w:unhideWhenUsed="0"/>
+    <w:lsdException w:name="Light Shading Accent 5" w:semiHidden="0" w:uiPriority="60" w:unhideWhenUsed="0"/>
+    <w:lsdException w:name="Light List Accent 5" w:semiHidden="0" w:uiPriority="61" w:unhideWhenUsed="0"/>
+    <w:lsdException w:name="Light Grid Accent 5" w:semiHidden="0" w:uiPriority="62" w:unhideWhenUsed="0"/>
+    <w:lsdException w:name="Medium Shading 1 Accent 5" w:semiHidden="0" w:uiPriority="63" w:unhideWhenUsed="0"/>
+    <w:lsdException w:name="Medium Shading 2 Accent 5" w:semiHidden="0" w:uiPriority="64" w:unhideWhenUsed="0"/>
+    <w:lsdException w:name="Medium List 1 Accent 5" w:semiHidden="0" w:uiPriority="65" w:unhideWhenUsed="0"/>
+    <w:lsdException w:name="Medium List 2 Accent 5" w:semiHidden="0" w:uiPriority="66" w:unhideWhenUsed="0"/>
+    <w:lsdException w:name="Medium Grid 1 Accent 5" w:semiHidden="0" w:uiPriority="67" w:unhideWhenUsed="0"/>
+    <w:lsdException w:name="Medium Grid 2 Accent 5" w:semiHidden="0" w:uiPriority="68" w:unhideWhenUsed="0"/>
+    <w:lsdException w:name="Medium Grid 3 Accent 5" w:semiHidden="0" w:uiPriority="69" w:unhideWhenUsed="0"/>
+    <w:lsdException w:name="Dark List Accent 5" w:semiHidden="0" w:uiPriority="70" w:unhideWhenUsed="0"/>
+    <w:lsdException w:name="Colorful Shading Accent 5" w:semiHidden="0" w:uiPriority="71" w:unhideWhenUsed="0"/>
+    <w:lsdException w:name="Colorful List Accent 5" w:semiHidden="0" w:uiPriority="72" w:unhideWhenUsed="0"/>
+    <w:lsdException w:name="Colorful Grid Accent 5" w:semiHidden="0" w:uiPriority="73" w:unhideWhenUsed="0"/>
+    <w:lsdException w:name="Light Shading Accent 6" w:semiHidden="0" w:uiPriority="60" w:unhideWhenUsed="0"/>
+    <w:lsdException w:name="Light List Accent 6" w:semiHidden="0" w:uiPriority="61" w:unhideWhenUsed="0"/>
+    <w:lsdException w:name="Light Grid Accent 6" w:semiHidden="0" w:uiPriority="62" w:unhideWhenUsed="0"/>
+    <w:lsdException w:name="Medium Shading 1 Accent 6" w:semiHidden="0" w:uiPriority="63" w:unhideWhenUsed="0"/>
+    <w:lsdException w:name="Medium Shading 2 Accent 6" w:semiHidden="0" w:uiPriority="64" w:unhideWhenUsed="0"/>
+    <w:lsdException w:name="Medium List 1 Accent 6" w:semiHidden="0" w:uiPriority="65" w:unhideWhenUsed="0"/>
+    <w:lsdException w:name="Medium List 2 Accent 6" w:semiHidden="0" w:uiPriority="66" w:unhideWhenUsed="0"/>
+    <w:lsdException w:name="Medium Grid 1 Accent 6" w:semiHidden="0" w:uiPriority="67" w:unhideWhenUsed="0"/>
+    <w:lsdException w:name="Medium Grid 2 Accent 6" w:semiHidden="0" w:uiPriority="68" w:unhideWhenUsed="0"/>
+    <w:lsdException w:name="Medium Grid 3 Accent 6" w:semiHidden="0" w:uiPriority="69" w:unhideWhenUsed="0"/>
+    <w:lsdException w:name="Dark List Accent 6" w:semiHidden="0" w:uiPriority="70" w:unhideWhenUsed="0"/>
+    <w:lsdException w:name="Colorful Shading Accent 6" w:semiHidden="0" w:uiPriority="71" w:unhideWhenUsed="0"/>
+    <w:lsdException w:name="Colorful List Accent 6" w:semiHidden="0" w:uiPriority="72" w:unhideWhenUsed="0"/>
+    <w:lsdException w:name="Colorful Grid Accent 6" w:semiHidden="0" w:uiPriority="73" w:unhideWhenUsed="0"/>
+    <w:lsdException w:name="Subtle Emphasis" w:semiHidden="0" w:uiPriority="19" w:unhideWhenUsed="0" w:qFormat="1"/>
+    <w:lsdException w:name="Intense Emphasis" w:semiHidden="0" w:uiPriority="21" w:unhideWhenUsed="0" w:qFormat="1"/>
+    <w:lsdException w:name="Subtle Reference" w:semiHidden="0" w:uiPriority="31" w:unhideWhenUsed="0" w:qFormat="1"/>
+    <w:lsdException w:name="Intense Reference" w:semiHidden="0" w:uiPriority="32" w:unhideWhenUsed="0" w:qFormat="1"/>
+    <w:lsdException w:name="Book Title" w:semiHidden="0" w:uiPriority="33" w:unhideWhenUsed="0" w:qFormat="1"/>
+    <w:lsdException w:name="Bibliography" w:uiPriority="37"/>
+    <w:lsdException w:name="TOC Heading" w:uiPriority="39" w:qFormat="1"/>
+  </w:latentStyles>
+  <w:style w:type="paragraph" w:default="1" w:styleId="Normal">
+    <w:name w:val="Normal"/>
+    <w:qFormat/>
+    <w:rsid w:val="00174E20"/>
+    <w:rPr>
+      <w:sz w:val="24"/>
+      <w:szCs w:val="24"/>
+    </w:rPr>
+  </w:style>
+  <w:style w:type="paragraph" w:styleId="Heading1">
+    <w:name w:val="heading 1"/>
+    <w:basedOn w:val="Normal"/>
+    <w:next w:val="Normal"/>
+    <w:qFormat/>
+    <w:rsid w:val="00174E20"/>
+    <w:pPr>
+      <w:keepNext/>
+      <w:outlineLvl w:val="0"/>
+    </w:pPr>
+    <w:rPr>
+      <w:b/>
+      <w:sz w:val="28"/>
+      <w:szCs w:val="28"/>
+    </w:rPr>
+  </w:style>
+  <w:style w:type="character" w:default="1" w:styleId="DefaultParagraphFont">
+    <w:name w:val="Default Paragraph Font"/>
+    <w:uiPriority w:val="1"/>
+    <w:semiHidden/>
+    <w:unhideWhenUsed/>
+  </w:style>
+  <w:style w:type="table" w:default="1" w:styleId="TableNormal">
+    <w:name w:val="Normal Table"/>
+    <w:uiPriority w:val="99"/>
+    <w:semiHidden/>
+    <w:unhideWhenUsed/>
+    <w:tblPr>
+      <w:tblInd w:w="0" w:type="dxa"/>
+      <w:tblCellMar>
+        <w:top w:w="0" w:type="dxa"/>
+        <w:left w:w="108" w:type="dxa"/>
+        <w:bottom w:w="0" w:type="dxa"/>
+        <w:right w:w="108" w:type="dxa"/>
+      </w:tblCellMar>
+    </w:tblPr>
+  </w:style>
+  <w:style w:type="numbering" w:default="1" w:styleId="NoList">
+    <w:name w:val="No List"/>
+    <w:uiPriority w:val="99"/>
+    <w:semiHidden/>
+    <w:unhideWhenUsed/>
+  </w:style>
+  <w:style w:type="paragraph" w:styleId="ListParagraph">
+    <w:name w:val="List Paragraph"/>
+    <w:basedOn w:val="Normal"/>
+    <w:uiPriority w:val="34"/>
+    <w:qFormat/>
+    <w:rsid w:val="00213F94"/>
+    <w:pPr>
+      <w:ind w:left="720"/>
+    </w:pPr>
+  </w:style>
+  <w:style w:type="paragraph" w:styleId="BalloonText">
+    <w:name w:val="Balloon Text"/>
+    <w:basedOn w:val="Normal"/>
+    <w:link w:val="BalloonTextChar"/>
+    <w:uiPriority w:val="99"/>
+    <w:semiHidden/>
+    <w:unhideWhenUsed/>
+    <w:rsid w:val="00213F94"/>
+    <w:rPr>
+      <w:rFonts w:ascii="Tahoma" w:hAnsi="Tahoma" w:cs="Tahoma"/>
+      <w:sz w:val="16"/>
+      <w:szCs w:val="16"/>
+    </w:rPr>
+  </w:style>
+  <w:style w:type="character" w:customStyle="1" w:styleId="BalloonTextChar">
+    <w:name w:val="Balloon Text Char"/>
+    <w:link w:val="BalloonText"/>
+    <w:uiPriority w:val="99"/>
+    <w:semiHidden/>
+    <w:rsid w:val="00213F94"/>
+    <w:rPr>
+      <w:rFonts w:ascii="Tahoma" w:hAnsi="Tahoma" w:cs="Tahoma"/>
+      <w:sz w:val="16"/>
+      <w:szCs w:val="16"/>
+    </w:rPr>
+  </w:style>
+  <w:style w:type="character" w:styleId="Hyperlink">
+    <w:name w:val="Hyperlink"/>
+    <w:uiPriority w:val="99"/>
+    <w:unhideWhenUsed/>
+    <w:rsid w:val="006D069D"/>
+    <w:rPr>
+      <w:color w:val="0000FF"/>
+      <w:u w:val="single"/>
+    </w:rPr>
+  </w:style>
+  <w:style w:type="paragraph" w:styleId="Header">
+    <w:name w:val="header"/>
+    <w:basedOn w:val="Normal"/>
+    <w:link w:val="HeaderChar"/>
+    <w:uiPriority w:val="99"/>
+    <w:unhideWhenUsed/>
+    <w:rsid w:val="00592930"/>
+    <w:pPr>
+      <w:tabs>
+        <w:tab w:val="center" w:pos="4680"/>
+        <w:tab w:val="right" w:pos="9360"/>
+      </w:tabs>
+    </w:pPr>
+  </w:style>
+  <w:style w:type="character" w:customStyle="1" w:styleId="HeaderChar">
+    <w:name w:val="Header Char"/>
+    <w:basedOn w:val="DefaultParagraphFont"/>
+    <w:link w:val="Header"/>
+    <w:uiPriority w:val="99"/>
+    <w:rsid w:val="00592930"/>
+    <w:rPr>
+      <w:sz w:val="24"/>
+      <w:szCs w:val="24"/>
+    </w:rPr>
+  </w:style>
+  <w:style w:type="paragraph" w:styleId="Footer">
+    <w:name w:val="footer"/>
+    <w:basedOn w:val="Normal"/>
+    <w:link w:val="FooterChar"/>
+    <w:uiPriority w:val="99"/>
+    <w:unhideWhenUsed/>
+    <w:rsid w:val="00592930"/>
+    <w:pPr>
+      <w:tabs>
+        <w:tab w:val="center" w:pos="4680"/>
+        <w:tab w:val="right" w:pos="9360"/>
+      </w:tabs>
+    </w:pPr>
+  </w:style>
+  <w:style w:type="character" w:customStyle="1" w:styleId="FooterChar">
+    <w:name w:val="Footer Char"/>
+    <w:basedOn w:val="DefaultParagraphFont"/>
+    <w:link w:val="Footer"/>
+    <w:uiPriority w:val="99"/>
+    <w:rsid w:val="00592930"/>
+    <w:rPr>
+      <w:sz w:val="24"/>
+      <w:szCs w:val="24"/>
+    </w:rPr>
+  </w:style>
+  <w:style w:type="table" w:styleId="TableGrid">
+    <w:name w:val="Table Grid"/>
+    <w:basedOn w:val="TableNormal"/>
+    <w:uiPriority w:val="59"/>
+    <w:rsid w:val="00F1709A"/>
+    <w:rPr>
+      <w:rFonts w:ascii="Calibri" w:eastAsia="Calibri" w:hAnsi="Calibri"/>
+      <w:sz w:val="22"/>
+      <w:szCs w:val="22"/>
+    </w:rPr>
+    <w:tblPr>
+      <w:tblInd w:w="0" w:type="dxa"/>
+      <w:tblBorders>
+        <w:top w:val="single" w:sz="4" w:space="0" w:color="auto"/>
+        <w:left w:val="single" w:sz="4" w:space="0" w:color="auto"/>
+        <w:bottom w:val="single" w:sz="4" w:space="0" w:color="auto"/>
+        <w:right w:val="single" w:sz="4" w:space="0" w:color="auto"/>
+        <w:insideH w:val="single" w:sz="4" w:space="0" w:color="auto"/>
+        <w:insideV w:val="single" w:sz="4" w:space="0" w:color="auto"/>
+      </w:tblBorders>
+      <w:tblCellMar>
+        <w:top w:w="0" w:type="dxa"/>
+        <w:left w:w="108" w:type="dxa"/>
+        <w:bottom w:w="0" w:type="dxa"/>
+        <w:right w:w="108" w:type="dxa"/>
+      </w:tblCellMar>
+    </w:tblPr>
+  </w:style>
+  <w:style w:type="character" w:customStyle="1" w:styleId="UnresolvedMention">
     <w:name w:val="Unresolved Mention"/>
     <w:basedOn w:val="DefaultParagraphFont"/>
     <w:uiPriority w:val="99"/>

</xml_diff>